<commit_message>
Ajout de la base du projet
Ajout d'élément à la documentation, mais surtout ajout de toute la base du projet. Architecture MVC, mise en forme de la base des fonctions qui seront nécessaire, début de mise en place du template
</commit_message>
<xml_diff>
--- a/Documentation/documentation.docx
+++ b/Documentation/documentation.docx
@@ -4344,7 +4344,7 @@
         <w:rPr>
           <w:szCs w:val="14"/>
         </w:rPr>
-        <w:t>Connexion LDAPS et connexion avec la base de données sécurisée</w:t>
+        <w:t>Connexion sécurisée à l’application web</w:t>
       </w:r>
     </w:p>
     <w:p>
@@ -4785,7 +4785,10 @@
         </w:numPr>
       </w:pPr>
       <w:r>
-        <w:t>Connexion LDAPS pour simplifier la connexion à l’application web</w:t>
+        <w:t xml:space="preserve">Connexion </w:t>
+      </w:r>
+      <w:r>
+        <w:t>sécurisée à l’application web</w:t>
       </w:r>
     </w:p>
     <w:p>
@@ -4892,11 +4895,9 @@
       <w:r>
         <w:t xml:space="preserve">Le site sera entièrement responsif. Au niveau du design, le candidat est libre d’utiliser un </w:t>
       </w:r>
-      <w:proofErr w:type="spellStart"/>
-      <w:r>
-        <w:t>template</w:t>
-      </w:r>
-      <w:proofErr w:type="spellEnd"/>
+      <w:r>
+        <w:t>Template</w:t>
+      </w:r>
       <w:r>
         <w:t xml:space="preserve"> déjà existant ou de créer le sien en tenant compte que les fonctionnalités doivent être implémentées.</w:t>
       </w:r>
@@ -9352,10 +9353,7 @@
               <w:spacing w:before="80" w:after="40"/>
             </w:pPr>
             <w:r>
-              <w:t>L’utilisateur est déconnecté</w:t>
-            </w:r>
-            <w:r>
-              <w:t>. La session de l’utilisateur est détruite.</w:t>
+              <w:t>L’utilisateur est déconnecté. La session de l’utilisateur est détruite.</w:t>
             </w:r>
           </w:p>
         </w:tc>
@@ -11351,10 +11349,7 @@
       </w:pPr>
       <w:r>
         <w:lastRenderedPageBreak/>
-        <w:t>Administrer la plateforme web</w:t>
-      </w:r>
-      <w:r>
-        <w:t> :</w:t>
+        <w:t>Administrer la plateforme web :</w:t>
       </w:r>
     </w:p>
     <w:p/>
@@ -12443,8 +12438,6 @@
       <w:r>
         <w:t>Nous avons effectué un changement dans le cahier des charges. La connexion LDAPS a été remplacée par une connexion sécurisée vers la base de données. Ce changement a été fait, car je n’ai pas d’AD à ma disposition pour pouvoir effectuer la connexion LDAPS. Toutefois, j’intégrerai au code une fonction permettant la connexion via LDAPS. Comme ceci, si plus tard nous souhaitons ajouter cette fonctionnalité, il ne restera plus qu’à l’activer.</w:t>
       </w:r>
-      <w:bookmarkStart w:id="18" w:name="_GoBack"/>
-      <w:bookmarkEnd w:id="18"/>
     </w:p>
     <w:p>
       <w:pPr>
@@ -12453,21 +12446,21 @@
           <w:tab w:val="left" w:pos="709"/>
         </w:tabs>
       </w:pPr>
-      <w:bookmarkStart w:id="19" w:name="_Toc70945820"/>
+      <w:bookmarkStart w:id="18" w:name="_Toc70945820"/>
       <w:r>
         <w:t>Conception</w:t>
       </w:r>
+      <w:bookmarkEnd w:id="18"/>
+    </w:p>
+    <w:p>
+      <w:pPr>
+        <w:pStyle w:val="Titre2"/>
+      </w:pPr>
+      <w:bookmarkStart w:id="19" w:name="_Toc70945821"/>
+      <w:r>
+        <w:t>Analyse de l’environnement</w:t>
+      </w:r>
       <w:bookmarkEnd w:id="19"/>
-    </w:p>
-    <w:p>
-      <w:pPr>
-        <w:pStyle w:val="Titre2"/>
-      </w:pPr>
-      <w:bookmarkStart w:id="20" w:name="_Toc70945821"/>
-      <w:r>
-        <w:t>Analyse de l’environnement</w:t>
-      </w:r>
-      <w:bookmarkEnd w:id="20"/>
     </w:p>
     <w:p/>
     <w:p>
@@ -12503,11 +12496,9 @@
           <w:numId w:val="3"/>
         </w:numPr>
       </w:pPr>
-      <w:proofErr w:type="spellStart"/>
-      <w:r>
-        <w:t>FileZilla</w:t>
-      </w:r>
-      <w:proofErr w:type="spellEnd"/>
+      <w:r>
+        <w:t>Filezilla</w:t>
+      </w:r>
       <w:r>
         <w:t>, pour pouvoir me connecter à l’aide d’une interface graphique en ftp au répertoire de l’hébergement.</w:t>
       </w:r>
@@ -12587,8 +12578,10 @@
         </w:numPr>
       </w:pPr>
       <w:r>
-        <w:t>Gantt Project, afin de réaliser la planification initiale et détaillée, de manière simple et propre.</w:t>
-      </w:r>
+        <w:t>Adobe Acrobat Reader DC, m’a permis de lire les différents fichiers aux formats « .PDF » que j’ai eu l’occasion d’utiliser lors de ce projet.</w:t>
+      </w:r>
+      <w:bookmarkStart w:id="20" w:name="_GoBack"/>
+      <w:bookmarkEnd w:id="20"/>
     </w:p>
     <w:p>
       <w:pPr>
@@ -12599,6 +12592,18 @@
         </w:numPr>
       </w:pPr>
       <w:r>
+        <w:t>Gantt Project, afin de réaliser la planification initiale et détaillée, de manière simple et propre.</w:t>
+      </w:r>
+    </w:p>
+    <w:p>
+      <w:pPr>
+        <w:pStyle w:val="Paragraphedeliste"/>
+        <w:numPr>
+          <w:ilvl w:val="0"/>
+          <w:numId w:val="3"/>
+        </w:numPr>
+      </w:pPr>
+      <w:r>
         <w:t>Trello, pour que mon chef de projet, mes experts, ainsi que moi-même puissions avoir un aperçu visuel et en temps réel de l’avancement du projet.</w:t>
       </w:r>
       <w:r>
@@ -12634,15 +12639,7 @@
         <w:ind w:left="576"/>
       </w:pPr>
       <w:r>
-        <w:t xml:space="preserve">Pour le </w:t>
-      </w:r>
-      <w:proofErr w:type="spellStart"/>
-      <w:r>
-        <w:t>versionning</w:t>
-      </w:r>
-      <w:proofErr w:type="spellEnd"/>
-      <w:r>
-        <w:t xml:space="preserve"> de l’application, j’utiliserai un dépôt GitHub.</w:t>
+        <w:t>Pour le versionning de l’application, j’utiliserai un dépôt GitHub.</w:t>
       </w:r>
       <w:r>
         <w:t xml:space="preserve"> La version de PHP que je vais utiliser, sera la version 8.0.</w:t>
@@ -12946,41 +12943,8 @@
         </w:rPr>
         <w:lastRenderedPageBreak/>
         <w:pict>
-          <v:shape id="_x0000_s1033" type="#_x0000_t75" style="position:absolute;left:0;text-align:left;margin-left:.35pt;margin-top:29.65pt;width:699.75pt;height:393.75pt;z-index:251677696;mso-position-horizontal-relative:text;mso-position-vertical-relative:text;mso-width-relative:page;mso-height-relative:page">
-            <v:imagedata r:id="rId22" o:title="home-admin"/>
-            <w10:wrap type="topAndBottom"/>
-          </v:shape>
-        </w:pict>
-      </w:r>
-    </w:p>
-    <w:p>
-      <w:pPr>
-        <w:ind w:left="576"/>
-      </w:pPr>
-      <w:r>
-        <w:t>Page d’accueil vue admin :</w:t>
-      </w:r>
-    </w:p>
-    <w:p>
-      <w:pPr>
-        <w:spacing w:after="160" w:line="259" w:lineRule="auto"/>
-      </w:pPr>
-      <w:r>
-        <w:br w:type="page"/>
-      </w:r>
-    </w:p>
-    <w:p>
-      <w:pPr>
-        <w:ind w:left="576"/>
-      </w:pPr>
-      <w:r>
-        <w:rPr>
-          <w:noProof/>
-        </w:rPr>
-        <w:lastRenderedPageBreak/>
-        <w:pict>
           <v:shape id="_x0000_s1034" type="#_x0000_t75" style="position:absolute;left:0;text-align:left;margin-left:.35pt;margin-top:29.65pt;width:699.75pt;height:393.75pt;z-index:251679744;mso-position-horizontal-relative:text;mso-position-vertical-relative:text;mso-width-relative:page;mso-height-relative:page">
-            <v:imagedata r:id="rId23" o:title="home-filterExample"/>
+            <v:imagedata r:id="rId22" o:title="home-filterExample"/>
             <w10:wrap type="topAndBottom"/>
           </v:shape>
         </w:pict>
@@ -13016,7 +12980,7 @@
         </w:rPr>
         <w:pict>
           <v:shape id="_x0000_s1035" type="#_x0000_t75" style="position:absolute;margin-left:.35pt;margin-top:15.7pt;width:699.75pt;height:393.75pt;z-index:251681792;mso-position-horizontal-relative:text;mso-position-vertical-relative:text;mso-width-relative:page;mso-height-relative:page">
-            <v:imagedata r:id="rId24" o:title="new-cunsumable"/>
+            <v:imagedata r:id="rId23" o:title="new-cunsumable"/>
             <w10:wrap type="topAndBottom"/>
           </v:shape>
         </w:pict>
@@ -13036,7 +13000,7 @@
         <w:lastRenderedPageBreak/>
         <w:pict>
           <v:shape id="_x0000_s1036" type="#_x0000_t75" style="position:absolute;left:0;text-align:left;margin-left:.35pt;margin-top:29.65pt;width:699.75pt;height:393.75pt;z-index:251683840;mso-position-horizontal-relative:text;mso-position-vertical-relative:text;mso-width-relative:page;mso-height-relative:page">
-            <v:imagedata r:id="rId25" o:title="admin-pannel"/>
+            <v:imagedata r:id="rId24" o:title="admin-pannel"/>
             <w10:wrap type="topAndBottom"/>
           </v:shape>
         </w:pict>
@@ -13064,7 +13028,7 @@
         <w:lastRenderedPageBreak/>
         <w:pict>
           <v:shape id="_x0000_s1037" type="#_x0000_t75" style="position:absolute;left:0;text-align:left;margin-left:.35pt;margin-top:29.65pt;width:699.75pt;height:393.75pt;z-index:251685888;mso-position-horizontal-relative:text;mso-position-vertical-relative:text;mso-width-relative:page;mso-height-relative:page">
-            <v:imagedata r:id="rId26" o:title="new-user"/>
+            <v:imagedata r:id="rId25" o:title="new-user"/>
             <w10:wrap type="topAndBottom"/>
           </v:shape>
         </w:pict>
@@ -13110,7 +13074,7 @@
         </w:rPr>
         <w:pict>
           <v:shape id="_x0000_s1029" type="#_x0000_t75" style="position:absolute;left:0;text-align:left;margin-left:42.4pt;margin-top:14.4pt;width:341.2pt;height:520.3pt;z-index:251669504;mso-position-horizontal-relative:text;mso-position-vertical-relative:text;mso-width-relative:page;mso-height-relative:page">
-            <v:imagedata r:id="rId27" o:title="MLD-MPI"/>
+            <v:imagedata r:id="rId26" o:title="MLD-MPI"/>
             <w10:wrap type="topAndBottom"/>
           </v:shape>
         </w:pict>
@@ -13186,6 +13150,12 @@
           <w:rFonts w:cs="Arial"/>
         </w:rPr>
         <w:t>Diagramme de conception du code</w:t>
+      </w:r>
+      <w:r>
+        <w:rPr>
+          <w:rFonts w:cs="Arial"/>
+        </w:rPr>
+        <w:t>, pas besoin de le faire pour les fonctions de bases. En faire une pour une fonctionnalité un peu complexe, l’a montré et ensuite demander si y a besoin d’une autre</w:t>
       </w:r>
     </w:p>
     <w:p>
@@ -13539,6 +13509,7 @@
       <w:bookmarkStart w:id="62" w:name="_Toc25553332"/>
       <w:bookmarkStart w:id="63" w:name="_Toc71703268"/>
       <w:r>
+        <w:lastRenderedPageBreak/>
         <w:t xml:space="preserve"> </w:t>
       </w:r>
       <w:bookmarkStart w:id="64" w:name="_Toc70945841"/>
@@ -13558,7 +13529,6 @@
         <w:ind w:left="576"/>
       </w:pPr>
       <w:r>
-        <w:lastRenderedPageBreak/>
         <w:t>Vous pouvez retrouver le manuel d’utilisation du projet en annexe de ce fichier sous le nom de « manuel_utilisation.pdf ».</w:t>
       </w:r>
     </w:p>
@@ -13705,7 +13675,7 @@
         <w:noProof/>
         <w:sz w:val="20"/>
       </w:rPr>
-      <w:t>19</w:t>
+      <w:t>21</w:t>
     </w:r>
     <w:r>
       <w:rPr>
@@ -13754,7 +13724,7 @@
         <w:noProof/>
         <w:sz w:val="20"/>
       </w:rPr>
-      <w:t>30</w:t>
+      <w:t>29</w:t>
     </w:r>
     <w:r>
       <w:rPr>
@@ -13896,7 +13866,7 @@
         <w:noProof/>
         <w:sz w:val="20"/>
       </w:rPr>
-      <w:t>30</w:t>
+      <w:t>29</w:t>
     </w:r>
     <w:r>
       <w:rPr>

</xml_diff>

<commit_message>
Mise à jour de la documentation et du journal de travail
Mise à jour de ces documents et préparation du rendu de semaine.
</commit_message>
<xml_diff>
--- a/Documentation/documentation.docx
+++ b/Documentation/documentation.docx
@@ -4209,8 +4209,13 @@
         <w:ind w:left="576"/>
       </w:pPr>
       <w:r>
-        <w:t>Responsable de projet : Benzonana</w:t>
-      </w:r>
+        <w:t xml:space="preserve">Responsable de projet : </w:t>
+      </w:r>
+      <w:proofErr w:type="spellStart"/>
+      <w:r>
+        <w:t>Benzonana</w:t>
+      </w:r>
+      <w:proofErr w:type="spellEnd"/>
       <w:r>
         <w:t>,</w:t>
       </w:r>
@@ -4265,7 +4270,15 @@
         <w:ind w:left="576"/>
       </w:pPr>
       <w:r>
-        <w:t xml:space="preserve">Expert 2 : Ruchat, Laurent, </w:t>
+        <w:t xml:space="preserve">Expert 2 : </w:t>
+      </w:r>
+      <w:proofErr w:type="spellStart"/>
+      <w:r>
+        <w:t>Ruchat</w:t>
+      </w:r>
+      <w:proofErr w:type="spellEnd"/>
+      <w:r>
+        <w:t xml:space="preserve">, Laurent, </w:t>
       </w:r>
       <w:hyperlink r:id="rId11" w:history="1">
         <w:r>
@@ -6274,7 +6287,15 @@
               <w:spacing w:before="80" w:after="40"/>
             </w:pPr>
             <w:r>
-              <w:t>Je sélectionne la marque « brother »</w:t>
+              <w:t>Je sélectionne la marque « </w:t>
+            </w:r>
+            <w:proofErr w:type="spellStart"/>
+            <w:r>
+              <w:t>brother</w:t>
+            </w:r>
+            <w:proofErr w:type="spellEnd"/>
+            <w:r>
+              <w:t> »</w:t>
             </w:r>
           </w:p>
         </w:tc>
@@ -6294,7 +6315,15 @@
               <w:spacing w:before="80" w:after="40"/>
             </w:pPr>
             <w:r>
-              <w:t>Je ne vois plus que les cartes ou la marque du produit est « brother ».</w:t>
+              <w:t>Je ne vois plus que les cartes ou la marque du produit est « </w:t>
+            </w:r>
+            <w:proofErr w:type="spellStart"/>
+            <w:r>
+              <w:t>brother</w:t>
+            </w:r>
+            <w:proofErr w:type="spellEnd"/>
+            <w:r>
+              <w:t> ».</w:t>
             </w:r>
           </w:p>
         </w:tc>
@@ -6850,7 +6879,15 @@
               <w:spacing w:before="80" w:after="40"/>
             </w:pPr>
             <w:r>
-              <w:t>Le nouveau consommable est alors ajouté et je suis redirigé vers la page d’accueil ou un message « popup » m’indique la réussite de l’ajout.</w:t>
+              <w:t>Le nouveau consommable est alors ajouté et je suis redirigé vers la page d’accueil ou un message « </w:t>
+            </w:r>
+            <w:proofErr w:type="spellStart"/>
+            <w:r>
+              <w:t>popup</w:t>
+            </w:r>
+            <w:proofErr w:type="spellEnd"/>
+            <w:r>
+              <w:t> » m’indique la réussite de l’ajout.</w:t>
             </w:r>
           </w:p>
         </w:tc>
@@ -6915,7 +6952,15 @@
               <w:spacing w:before="80" w:after="40"/>
             </w:pPr>
             <w:r>
-              <w:t>Je suis redirigé vers la page d’accueil ou un message « popup » apparaît pour me dire qu</w:t>
+              <w:t>Je suis redirigé vers la page d’accueil ou un message « </w:t>
+            </w:r>
+            <w:proofErr w:type="spellStart"/>
+            <w:r>
+              <w:t>popup</w:t>
+            </w:r>
+            <w:proofErr w:type="spellEnd"/>
+            <w:r>
+              <w:t> » apparaît pour me dire qu</w:t>
             </w:r>
             <w:r>
               <w:t>e l’ajout de ce nouvel élément n’a pas pu fonctionner. On me demande de réessayer plus tard et que si le problème persiste, je dois contacter le support de la plateforme web.</w:t>
@@ -7812,8 +7857,13 @@
           <w:tab w:val="left" w:pos="709"/>
         </w:tabs>
       </w:pPr>
-      <w:r>
-        <w:t>Bootstrap 4</w:t>
+      <w:proofErr w:type="spellStart"/>
+      <w:r>
+        <w:t>Bootstrap</w:t>
+      </w:r>
+      <w:proofErr w:type="spellEnd"/>
+      <w:r>
+        <w:t xml:space="preserve"> 4</w:t>
       </w:r>
     </w:p>
     <w:p>
@@ -7914,8 +7964,15 @@
           <w:numId w:val="3"/>
         </w:numPr>
       </w:pPr>
-      <w:r>
-        <w:t>gss.swiss (Gestionnaire de Stock Simplifié) / CHF 115.-, par année</w:t>
+      <w:proofErr w:type="spellStart"/>
+      <w:proofErr w:type="gramStart"/>
+      <w:r>
+        <w:t>gss.swiss</w:t>
+      </w:r>
+      <w:proofErr w:type="spellEnd"/>
+      <w:proofErr w:type="gramEnd"/>
+      <w:r>
+        <w:t xml:space="preserve"> (Gestionnaire de Stock Simplifié) / CHF 115.-, par année</w:t>
       </w:r>
     </w:p>
     <w:p>
@@ -7941,8 +7998,15 @@
           <w:numId w:val="3"/>
         </w:numPr>
       </w:pPr>
-      <w:r>
-        <w:t>gsi.swiss (Gestionnaire de Stock et d’Inventaire) / CHF 115.-, par année</w:t>
+      <w:proofErr w:type="spellStart"/>
+      <w:proofErr w:type="gramStart"/>
+      <w:r>
+        <w:t>gsi.swiss</w:t>
+      </w:r>
+      <w:proofErr w:type="spellEnd"/>
+      <w:proofErr w:type="gramEnd"/>
+      <w:r>
+        <w:t xml:space="preserve"> (Gestionnaire de Stock et d’Inventaire) / CHF 115.-, par année</w:t>
       </w:r>
     </w:p>
     <w:p>
@@ -10247,7 +10311,15 @@
               <w:spacing w:before="80" w:after="40"/>
             </w:pPr>
             <w:r>
-              <w:t>Je sélectionne la marque « brother »</w:t>
+              <w:t>Je sélectionne la marque « </w:t>
+            </w:r>
+            <w:proofErr w:type="spellStart"/>
+            <w:r>
+              <w:t>brother</w:t>
+            </w:r>
+            <w:proofErr w:type="spellEnd"/>
+            <w:r>
+              <w:t> »</w:t>
             </w:r>
           </w:p>
         </w:tc>
@@ -10267,7 +10339,15 @@
               <w:spacing w:before="80" w:after="40"/>
             </w:pPr>
             <w:r>
-              <w:t>Je ne vois plus que les cartes ou la marque du produit est « brother ».</w:t>
+              <w:t>Je ne vois plus que les cartes ou la marque du produit est « </w:t>
+            </w:r>
+            <w:proofErr w:type="spellStart"/>
+            <w:r>
+              <w:t>brother</w:t>
+            </w:r>
+            <w:proofErr w:type="spellEnd"/>
+            <w:r>
+              <w:t> ».</w:t>
             </w:r>
           </w:p>
         </w:tc>
@@ -11159,7 +11239,15 @@
               <w:spacing w:before="80" w:after="40"/>
             </w:pPr>
             <w:r>
-              <w:t>Le nouveau consommable est alors ajouté et je suis redirigé vers la page d’accueil ou un message « popup » m’indique la réussite de l’ajout.</w:t>
+              <w:t>Le nouveau consommable est alors ajouté et je suis redirigé vers la page d’accueil ou un message « </w:t>
+            </w:r>
+            <w:proofErr w:type="spellStart"/>
+            <w:r>
+              <w:t>popup</w:t>
+            </w:r>
+            <w:proofErr w:type="spellEnd"/>
+            <w:r>
+              <w:t> » m’indique la réussite de l’ajout.</w:t>
             </w:r>
           </w:p>
         </w:tc>
@@ -11240,7 +11328,15 @@
               <w:spacing w:before="80" w:after="40"/>
             </w:pPr>
             <w:r>
-              <w:t>Je suis redirigé vers la page d’accueil ou un message « popup » apparaît pour me dire que l’ajout de ce nouvel élément n’a pas pu fonctionner. On me demande de réessayer plus tard et que si le problème persiste, je dois contacter le support de la plateforme web.</w:t>
+              <w:t>Je suis redirigé vers la page d’accueil ou un message « </w:t>
+            </w:r>
+            <w:proofErr w:type="spellStart"/>
+            <w:r>
+              <w:t>popup</w:t>
+            </w:r>
+            <w:proofErr w:type="spellEnd"/>
+            <w:r>
+              <w:t> » apparaît pour me dire que l’ajout de ce nouvel élément n’a pas pu fonctionner. On me demande de réessayer plus tard et que si le problème persiste, je dois contacter le support de la plateforme web.</w:t>
             </w:r>
           </w:p>
         </w:tc>
@@ -11860,8 +11956,6 @@
             <w:r>
               <w:t>Élevée</w:t>
             </w:r>
-            <w:bookmarkStart w:id="17" w:name="_GoBack"/>
-            <w:bookmarkEnd w:id="17"/>
           </w:p>
         </w:tc>
       </w:tr>
@@ -12557,7 +12651,7 @@
           <w:docGrid w:linePitch="326"/>
         </w:sectPr>
       </w:pPr>
-      <w:bookmarkStart w:id="18" w:name="_Toc70945819"/>
+      <w:bookmarkStart w:id="17" w:name="_Toc70945819"/>
     </w:p>
     <w:p>
       <w:pPr>
@@ -12567,40 +12661,114 @@
         <w:lastRenderedPageBreak/>
         <w:t>Historique</w:t>
       </w:r>
+      <w:bookmarkEnd w:id="17"/>
+    </w:p>
+    <w:p/>
+    <w:p>
+      <w:pPr>
+        <w:ind w:left="432"/>
+      </w:pPr>
+      <w:r>
+        <w:t>Nous avons effectué un changement dans le cahier des charges. La connexion LDAPS a été remplacée par une connexion sécurisée vers la base de données. Ce changement a été fait, car je n’ai pas d’AD à ma disposition pour pouvoir effectuer la connexion LDAPS. Toutefois, j’intégrerai au code une fonction permettant la connexion via LDAPS. Comme ceci, si plus tard nous souhaitons ajouter cette fonctionnalité, il ne restera plus qu’à l’activer.</w:t>
+      </w:r>
+    </w:p>
+    <w:p>
+      <w:pPr>
+        <w:ind w:left="432"/>
+      </w:pPr>
+    </w:p>
+    <w:p>
+      <w:pPr>
+        <w:ind w:left="432"/>
+      </w:pPr>
+      <w:r>
+        <w:t>Lors du sprint rétrospectif du Lundi, 10.05.2021, nous avons décidé avec mon chef de projet de rajouter une connexion entre la table « USERS » et la table « CUNSUMABLES ». Cela dans le but que pour la suite nous puissions intégrer un historique de ce qui a été pris dans le stock, afin de pouvoir établir des statistiques.</w:t>
+      </w:r>
+      <w:r>
+        <w:t xml:space="preserve"> Durant cette discussion, nous avons aussi ajouté un statut à la table « CUNSUMABLES », ceci dans le but de pouvoir désactiver des consommables. Nous avons aussi parlé </w:t>
+      </w:r>
+      <w:r>
+        <w:t>du fait</w:t>
+      </w:r>
+      <w:r>
+        <w:t xml:space="preserve"> que nous pourrions modifier les consommables, il me faudra donc prévoir un moyen de le faire.</w:t>
+      </w:r>
+      <w:r>
+        <w:t xml:space="preserve"> </w:t>
+      </w:r>
+    </w:p>
+    <w:p>
+      <w:pPr>
+        <w:ind w:left="432"/>
+      </w:pPr>
+    </w:p>
+    <w:p>
+      <w:pPr>
+        <w:ind w:left="432"/>
+      </w:pPr>
+      <w:r>
+        <w:t>Lors de l’ajout de données afin de pouvoir commencer à afficher des informations venant de la base de données, je me suis rendu compte que le champ « </w:t>
+      </w:r>
+      <w:proofErr w:type="spellStart"/>
+      <w:r>
+        <w:t>FKConsumablesProducts</w:t>
+      </w:r>
+      <w:proofErr w:type="spellEnd"/>
+      <w:r>
+        <w:t> », dans la table « </w:t>
+      </w:r>
+      <w:proofErr w:type="spellStart"/>
+      <w:r>
+        <w:t>Products</w:t>
+      </w:r>
+      <w:proofErr w:type="spellEnd"/>
+      <w:r>
+        <w:t> » n’avait pas de sens. En effet si nous souhaitons récupérés tous les consommables utilisés par un produit il nous suffit de son ID, puis d’utiliser la table « </w:t>
+      </w:r>
+      <w:proofErr w:type="spellStart"/>
+      <w:r>
+        <w:t>ConsummablesProducts</w:t>
+      </w:r>
+      <w:proofErr w:type="spellEnd"/>
+      <w:r>
+        <w:t xml:space="preserve"> ». Et aucune requête ne </w:t>
+      </w:r>
+      <w:r>
+        <w:t>nécessitera</w:t>
+      </w:r>
+      <w:r>
+        <w:t xml:space="preserve"> cet</w:t>
+      </w:r>
+      <w:r>
+        <w:t>te</w:t>
+      </w:r>
+      <w:r>
+        <w:t xml:space="preserve"> FK.</w:t>
+      </w:r>
+      <w:r>
+        <w:t xml:space="preserve"> La même FK sera aussi enlevée de la table « Consumables » pour les mêmes raisons.</w:t>
+      </w:r>
+      <w:bookmarkStart w:id="18" w:name="_GoBack"/>
       <w:bookmarkEnd w:id="18"/>
     </w:p>
-    <w:p/>
     <w:p>
       <w:pPr>
         <w:ind w:left="432"/>
       </w:pPr>
-      <w:r>
-        <w:t>Nous avons effectué un changement dans le cahier des charges. La connexion LDAPS a été remplacée par une connexion sécurisée vers la base de données. Ce changement a été fait, car je n’ai pas d’AD à ma disposition pour pouvoir effectuer la connexion LDAPS. Toutefois, j’intégrerai au code une fonction permettant la connexion via LDAPS. Comme ceci, si plus tard nous souhaitons ajouter cette fonctionnalité, il ne restera plus qu’à l’activer.</w:t>
-      </w:r>
-    </w:p>
-    <w:p>
-      <w:pPr>
-        <w:ind w:left="432"/>
-      </w:pPr>
-    </w:p>
-    <w:p>
-      <w:pPr>
-        <w:ind w:left="432"/>
-      </w:pPr>
-      <w:r>
-        <w:t>Lors du sprint rétrospectif du Lundi, 10.05.2021, nous avons décidé avec mon chef de projet de rajouter une connexion entre la table « USERS » et la table « CUNSUMABLES ». Cela dans le but que pour la suite nous puissions intégrer un historique de ce qui a été pris dans le stock, afin de pouvoir établir des statistiques.</w:t>
-      </w:r>
-      <w:r>
-        <w:t xml:space="preserve"> Durant cette discussion, nous avons aussi ajouté un statut à la table « CUNSUMABLES », ceci dans le but de pouvoir désactiver des consommables. Nous avons aussi parlé </w:t>
-      </w:r>
-      <w:r>
-        <w:t>du fait</w:t>
-      </w:r>
-      <w:r>
-        <w:t xml:space="preserve"> que nous pourrions modifier les consommables, il me faudra donc prévoir un moyen de le faire.</w:t>
-      </w:r>
-      <w:r>
-        <w:t xml:space="preserve"> </w:t>
+    </w:p>
+    <w:p>
+      <w:pPr>
+        <w:spacing w:after="160" w:line="259" w:lineRule="auto"/>
+        <w:rPr>
+          <w:b/>
+          <w:kern w:val="28"/>
+          <w:sz w:val="28"/>
+          <w:u w:val="single"/>
+        </w:rPr>
+      </w:pPr>
+      <w:bookmarkStart w:id="19" w:name="_Toc70945820"/>
+      <w:r>
+        <w:br w:type="page"/>
       </w:r>
     </w:p>
     <w:p>
@@ -12610,8 +12778,8 @@
           <w:tab w:val="left" w:pos="709"/>
         </w:tabs>
       </w:pPr>
-      <w:bookmarkStart w:id="19" w:name="_Toc70945820"/>
-      <w:r>
+      <w:r>
+        <w:lastRenderedPageBreak/>
         <w:t>Conception</w:t>
       </w:r>
       <w:bookmarkEnd w:id="19"/>
@@ -12643,8 +12811,13 @@
           <w:numId w:val="3"/>
         </w:numPr>
       </w:pPr>
-      <w:r>
-        <w:t>PHPStorm, pour la réalisation du code.</w:t>
+      <w:proofErr w:type="spellStart"/>
+      <w:r>
+        <w:t>PHPStorm</w:t>
+      </w:r>
+      <w:proofErr w:type="spellEnd"/>
+      <w:r>
+        <w:t>, pour la réalisation du code.</w:t>
       </w:r>
     </w:p>
     <w:p>
@@ -12670,8 +12843,21 @@
           <w:numId w:val="3"/>
         </w:numPr>
       </w:pPr>
-      <w:r>
-        <w:t>GitKraken, qui me permettra de me connecter à l’aide d’une interface graphique à mo dépôt GitHub. SI j’utilise GitKraken et non pas le logiciel de base de GitHub, c’est tout simplement parce que je préfère l’interface de ce dernier.</w:t>
+      <w:proofErr w:type="spellStart"/>
+      <w:r>
+        <w:t>GitKraken</w:t>
+      </w:r>
+      <w:proofErr w:type="spellEnd"/>
+      <w:r>
+        <w:t xml:space="preserve">, qui me permettra de me connecter à l’aide d’une interface graphique à mo dépôt GitHub. SI j’utilise </w:t>
+      </w:r>
+      <w:proofErr w:type="spellStart"/>
+      <w:r>
+        <w:t>GitKraken</w:t>
+      </w:r>
+      <w:proofErr w:type="spellEnd"/>
+      <w:r>
+        <w:t xml:space="preserve"> et non pas le logiciel de base de GitHub, c’est tout simplement parce que je préfère l’interface de ce dernier.</w:t>
       </w:r>
     </w:p>
     <w:p>
@@ -12682,8 +12868,13 @@
           <w:numId w:val="3"/>
         </w:numPr>
       </w:pPr>
-      <w:r>
-        <w:t>Balsamiq, pour la réalisation de maquette graphique de qualité.</w:t>
+      <w:proofErr w:type="spellStart"/>
+      <w:r>
+        <w:t>Balsamiq</w:t>
+      </w:r>
+      <w:proofErr w:type="spellEnd"/>
+      <w:r>
+        <w:t>, pour la réalisation de maquette graphique de qualité.</w:t>
       </w:r>
     </w:p>
     <w:p>
@@ -12954,7 +13145,15 @@
         <w:ind w:left="576"/>
       </w:pPr>
       <w:r>
-        <w:t xml:space="preserve">En ce qui concerne la charte graphique, je vais proposer un design sobre pour avoir un site moderne. Nous retrouverons du noir et du blanc avec des nuances de gris, ainsi que certaines couleurs comme le rouge, le jaune et le bleu pour les alertes. J’utiliserai une police d’écriture sans serif afin d’obtenir </w:t>
+        <w:t xml:space="preserve">En ce qui concerne la charte graphique, je vais proposer un design sobre pour avoir un site moderne. Nous retrouverons du noir et du blanc avec des nuances de gris, ainsi que certaines couleurs comme le rouge, le jaune et le bleu pour les alertes. J’utiliserai une police d’écriture sans </w:t>
+      </w:r>
+      <w:proofErr w:type="spellStart"/>
+      <w:r>
+        <w:t>serif</w:t>
+      </w:r>
+      <w:proofErr w:type="spellEnd"/>
+      <w:r>
+        <w:t xml:space="preserve"> afin d’obtenir </w:t>
       </w:r>
       <w:r>
         <w:t>une meilleure lisibilité</w:t>
@@ -13220,7 +13419,23 @@
         <w:ind w:left="576"/>
       </w:pPr>
       <w:r>
-        <w:t>Je me suis permis d’ajouter un champ « status » et un autre champ « adminStatus » à la table « USERS ». Ces champs me seront utiles, pour la désactivation des comptes, mais aussi pour savoir si un utilisateur et admin ou non.</w:t>
+        <w:t>Je me suis permis d’ajouter un champ « </w:t>
+      </w:r>
+      <w:proofErr w:type="spellStart"/>
+      <w:r>
+        <w:t>status</w:t>
+      </w:r>
+      <w:proofErr w:type="spellEnd"/>
+      <w:r>
+        <w:t> » et un autre champ « </w:t>
+      </w:r>
+      <w:proofErr w:type="spellStart"/>
+      <w:r>
+        <w:t>adminStatus</w:t>
+      </w:r>
+      <w:proofErr w:type="spellEnd"/>
+      <w:r>
+        <w:t> » à la table « USERS ». Ces champs me seront utiles, pour la désactivation des comptes, mais aussi pour savoir si un utilisateur et admin ou non.</w:t>
       </w:r>
     </w:p>
     <w:p>
@@ -13245,7 +13460,15 @@
         <w:ind w:left="576"/>
       </w:pPr>
       <w:r>
-        <w:t>Un champ « status » sur la table « CUNSUMABLES » a été ajouté afin d’avoir la possibilité de désactiver un consommable.</w:t>
+        <w:t>Un champ « </w:t>
+      </w:r>
+      <w:proofErr w:type="spellStart"/>
+      <w:r>
+        <w:t>status</w:t>
+      </w:r>
+      <w:proofErr w:type="spellEnd"/>
+      <w:r>
+        <w:t> » sur la table « CUNSUMABLES » a été ajouté afin d’avoir la possibilité de désactiver un consommable.</w:t>
       </w:r>
     </w:p>
     <w:p>
@@ -13363,8 +13586,13 @@
       <w:pPr>
         <w:ind w:left="576"/>
       </w:pPr>
-      <w:r>
-        <w:t>Bootstrap 5.0</w:t>
+      <w:proofErr w:type="spellStart"/>
+      <w:r>
+        <w:t>Bootstrap</w:t>
+      </w:r>
+      <w:proofErr w:type="spellEnd"/>
+      <w:r>
+        <w:t xml:space="preserve"> 5.0</w:t>
       </w:r>
     </w:p>
     <w:p>
@@ -13391,7 +13619,23 @@
         <w:ind w:left="576"/>
       </w:pPr>
       <w:r>
-        <w:t>L’hébergement se fait pour l’instant sur un serveur web hébergé chez infomaniak. De ce fait le chef de projet et les experts pourront voir l’avancée du projet. Une fois le projet terminé, je conseillerai au client de prendre un domaine, ainsi qu’un hébergement web. Je lui conseil d’avance d’aller chez Infomaniak, pour la simplicité de gestion de la plateforme web.</w:t>
+        <w:t xml:space="preserve">L’hébergement se fait pour l’instant sur un serveur web hébergé chez </w:t>
+      </w:r>
+      <w:proofErr w:type="spellStart"/>
+      <w:r>
+        <w:t>infomaniak</w:t>
+      </w:r>
+      <w:proofErr w:type="spellEnd"/>
+      <w:r>
+        <w:t xml:space="preserve">. De ce fait le chef de projet et les experts pourront voir l’avancée du projet. Une fois le projet terminé, je conseillerai au client de prendre un domaine, ainsi qu’un hébergement web. Je lui conseil d’avance d’aller chez </w:t>
+      </w:r>
+      <w:proofErr w:type="spellStart"/>
+      <w:r>
+        <w:t>Infomaniak</w:t>
+      </w:r>
+      <w:proofErr w:type="spellEnd"/>
+      <w:r>
+        <w:t>, pour la simplicité de gestion de la plateforme web.</w:t>
       </w:r>
     </w:p>
     <w:p>
@@ -13840,7 +14084,7 @@
         <w:noProof/>
         <w:sz w:val="20"/>
       </w:rPr>
-      <w:t>16</w:t>
+      <w:t>20</w:t>
     </w:r>
     <w:r>
       <w:rPr>
@@ -13889,7 +14133,7 @@
         <w:noProof/>
         <w:sz w:val="20"/>
       </w:rPr>
-      <w:t>29</w:t>
+      <w:t>30</w:t>
     </w:r>
     <w:r>
       <w:rPr>
@@ -13982,7 +14226,7 @@
         <w:noProof/>
         <w:sz w:val="20"/>
       </w:rPr>
-      <w:t>4</w:t>
+      <w:t>1</w:t>
     </w:r>
     <w:r>
       <w:rPr>
@@ -14031,7 +14275,7 @@
         <w:noProof/>
         <w:sz w:val="20"/>
       </w:rPr>
-      <w:t>29</w:t>
+      <w:t>30</w:t>
     </w:r>
     <w:r>
       <w:rPr>

</xml_diff>

<commit_message>
Ajout de la bibliographie du projet
</commit_message>
<xml_diff>
--- a/Documentation/documentation.docx
+++ b/Documentation/documentation.docx
@@ -12674,10 +12674,22 @@
         <w:ind w:left="432"/>
       </w:pPr>
       <w:r>
-        <w:t>Lors du sprint rétrospectif du Lundi, 10.05.2021, nous avons décidé avec mon chef de projet de rajouter une connexion entre la table « USERS » et la table « CUNSUMABLES ». Cela dans le but que pour la suite nous puissions intégrer un historique de ce qui a été pris dans le stock, afin de pouvoir établir des statistiques.</w:t>
-      </w:r>
-      <w:r>
-        <w:t xml:space="preserve"> Durant cette discussion, nous avons aussi ajouté un statut à la table « CUNSUMABLES », ceci dans le but de pouvoir désactiver des consommables. Nous avons aussi parlé </w:t>
+        <w:t>Lors du sprint rétrospectif du Lundi, 10.05.2021, nous avons décidé avec mon chef de projet de rajouter une connexion entre la table « USERS » et la table « C</w:t>
+      </w:r>
+      <w:r>
+        <w:t>O</w:t>
+      </w:r>
+      <w:r>
+        <w:t>NSUMABLES ». Cela dans le but que pour la suite nous puissions intégrer un historique de ce qui a été pris dans le stock, afin de pouvoir établir des statistiques.</w:t>
+      </w:r>
+      <w:r>
+        <w:t xml:space="preserve"> Durant cette discussion, nous avons aussi </w:t>
+      </w:r>
+      <w:r>
+        <w:t>ajouté un statut à la table « CO</w:t>
+      </w:r>
+      <w:r>
+        <w:t xml:space="preserve">NSUMABLES », ceci dans le but de pouvoir désactiver des consommables. Nous avons aussi parlé </w:t>
       </w:r>
       <w:r>
         <w:t>du fait</w:t>
@@ -12924,7 +12936,12 @@
         </w:numPr>
       </w:pPr>
       <w:r>
-        <w:t>Trello, pour que mon chef de projet, mes experts, ainsi que moi-même puissions avoir un aperçu visuel et en temps réel de l’avancement du projet.</w:t>
+        <w:t xml:space="preserve">Trello, pour que mon </w:t>
+      </w:r>
+      <w:bookmarkStart w:id="20" w:name="_GoBack"/>
+      <w:bookmarkEnd w:id="20"/>
+      <w:r>
+        <w:t>chef de projet, mes experts, ainsi que moi-même puissions avoir un aperçu visuel et en temps réel de l’avancement du projet.</w:t>
       </w:r>
       <w:r>
         <w:t xml:space="preserve"> </w:t>
@@ -12993,7 +13010,7 @@
       <w:r>
         <w:br w:type="page"/>
       </w:r>
-      <w:bookmarkStart w:id="20" w:name="_Toc70945822"/>
+      <w:bookmarkStart w:id="21" w:name="_Toc70945822"/>
     </w:p>
     <w:p>
       <w:pPr>
@@ -13003,7 +13020,7 @@
         <w:lastRenderedPageBreak/>
         <w:t>Détermination de l’arborescence du site</w:t>
       </w:r>
-      <w:bookmarkEnd w:id="20"/>
+      <w:bookmarkEnd w:id="21"/>
     </w:p>
     <w:p/>
     <w:p>
@@ -13123,11 +13140,11 @@
       <w:pPr>
         <w:pStyle w:val="Titre2"/>
       </w:pPr>
-      <w:bookmarkStart w:id="21" w:name="_Toc70945823"/>
+      <w:bookmarkStart w:id="22" w:name="_Toc70945823"/>
       <w:r>
         <w:t>Définition de la charte graphique</w:t>
       </w:r>
-      <w:bookmarkEnd w:id="21"/>
+      <w:bookmarkEnd w:id="22"/>
     </w:p>
     <w:p/>
     <w:p>
@@ -13161,7 +13178,7 @@
           <w:u w:val="single"/>
         </w:rPr>
       </w:pPr>
-      <w:bookmarkStart w:id="22" w:name="_Toc70945824"/>
+      <w:bookmarkStart w:id="23" w:name="_Toc70945824"/>
       <w:r>
         <w:br w:type="page"/>
       </w:r>
@@ -13185,8 +13202,8 @@
         <w:lastRenderedPageBreak/>
         <w:t>Maquette graphique</w:t>
       </w:r>
-      <w:bookmarkStart w:id="23" w:name="_Toc70945825"/>
-      <w:bookmarkEnd w:id="22"/>
+      <w:bookmarkStart w:id="24" w:name="_Toc70945825"/>
+      <w:bookmarkEnd w:id="23"/>
     </w:p>
     <w:p/>
     <w:p>
@@ -13381,7 +13398,7 @@
         <w:lastRenderedPageBreak/>
         <w:t>Conception de la Base de données</w:t>
       </w:r>
-      <w:bookmarkEnd w:id="23"/>
+      <w:bookmarkEnd w:id="24"/>
     </w:p>
     <w:p/>
     <w:p>
@@ -13441,7 +13458,13 @@
         <w:ind w:left="576"/>
       </w:pPr>
       <w:r>
-        <w:t>La table « CUNSUMABLES_USERS » est dû à la relation N à N entre la table « CUNSUMABLES » et « USERS ».</w:t>
+        <w:t>La table « C</w:t>
+      </w:r>
+      <w:r>
+        <w:t>O</w:t>
+      </w:r>
+      <w:r>
+        <w:t>NSUMABLES_USERS » est dû à la relation N à N entre la table « CUNSUMABLES » et « USERS ».</w:t>
       </w:r>
       <w:r>
         <w:t xml:space="preserve"> Cette table nous permettra par la suite de mettre à disposition un historique si besoin, voir même des statistiques.</w:t>
@@ -13465,7 +13488,13 @@
       </w:r>
       <w:proofErr w:type="spellEnd"/>
       <w:r>
-        <w:t> » sur la table « CUNSUMABLES » a été ajouté afin d’avoir la possibilité de désactiver un consommable.</w:t>
+        <w:t> » sur la table « C</w:t>
+      </w:r>
+      <w:r>
+        <w:t>O</w:t>
+      </w:r>
+      <w:r>
+        <w:t>NSUMABLES » a été ajouté afin d’avoir la possibilité de désactiver un consommable.</w:t>
       </w:r>
     </w:p>
     <w:p>
@@ -13541,11 +13570,11 @@
       <w:pPr>
         <w:pStyle w:val="Titre2"/>
       </w:pPr>
-      <w:bookmarkStart w:id="24" w:name="_Toc70945826"/>
+      <w:bookmarkStart w:id="25" w:name="_Toc70945826"/>
       <w:r>
         <w:t>Conception du Code</w:t>
       </w:r>
-      <w:bookmarkEnd w:id="24"/>
+      <w:bookmarkEnd w:id="25"/>
     </w:p>
     <w:p>
       <w:pPr>
@@ -13573,11 +13602,11 @@
       <w:pPr>
         <w:pStyle w:val="Titre2"/>
       </w:pPr>
-      <w:bookmarkStart w:id="25" w:name="_Toc70945827"/>
+      <w:bookmarkStart w:id="26" w:name="_Toc70945827"/>
       <w:r>
         <w:t>Plugins et librairies</w:t>
       </w:r>
-      <w:bookmarkEnd w:id="25"/>
+      <w:bookmarkEnd w:id="26"/>
     </w:p>
     <w:p>
       <w:pPr>
@@ -13591,8 +13620,6 @@
       <w:r>
         <w:t xml:space="preserve"> 5.0</w:t>
       </w:r>
-      <w:bookmarkStart w:id="26" w:name="_GoBack"/>
-      <w:bookmarkEnd w:id="26"/>
     </w:p>
     <w:p>
       <w:pPr>
@@ -13843,9 +13870,6 @@
     <w:p>
       <w:pPr>
         <w:pStyle w:val="Titre2"/>
-        <w:rPr>
-          <w:i/>
-        </w:rPr>
       </w:pPr>
       <w:bookmarkStart w:id="54" w:name="_Toc71703265"/>
       <w:bookmarkStart w:id="55" w:name="_Toc70945838"/>
@@ -13857,14 +13881,84 @@
     </w:p>
     <w:p>
       <w:pPr>
-        <w:tabs>
-          <w:tab w:val="left" w:pos="709"/>
-        </w:tabs>
-        <w:ind w:left="426"/>
-        <w:rPr>
-          <w:iCs/>
-        </w:rPr>
-      </w:pPr>
+        <w:ind w:left="576"/>
+      </w:pPr>
+    </w:p>
+    <w:p>
+      <w:pPr>
+        <w:ind w:left="576"/>
+      </w:pPr>
+      <w:r>
+        <w:t>Lors de la réalisation de mon TPI, j’ai eu l’occasion de faire quelques recherches, voici quelques liens de site sur lesquels je suis allé :</w:t>
+      </w:r>
+    </w:p>
+    <w:p>
+      <w:pPr>
+        <w:pStyle w:val="Paragraphedeliste"/>
+        <w:numPr>
+          <w:ilvl w:val="0"/>
+          <w:numId w:val="3"/>
+        </w:numPr>
+      </w:pPr>
+      <w:hyperlink r:id="rId28" w:history="1">
+        <w:r>
+          <w:rPr>
+            <w:rStyle w:val="Lienhypertexte"/>
+          </w:rPr>
+          <w:t>https://developer.mozilla.org/fr/docs/Learn/Forms/Sending_forms_through_JavaScript</w:t>
+        </w:r>
+      </w:hyperlink>
+      <w:r>
+        <w:t xml:space="preserve"> - j’ai utilisé ce lien pour apprendre à envoyer un formulaire vers une page PHP, me permettant de rendre le site plus dynamique.</w:t>
+      </w:r>
+    </w:p>
+    <w:p>
+      <w:pPr>
+        <w:pStyle w:val="Paragraphedeliste"/>
+        <w:numPr>
+          <w:ilvl w:val="0"/>
+          <w:numId w:val="3"/>
+        </w:numPr>
+      </w:pPr>
+      <w:hyperlink r:id="rId29" w:history="1">
+        <w:r>
+          <w:rPr>
+            <w:rStyle w:val="Lienhypertexte"/>
+          </w:rPr>
+          <w:t>https://getbootstrap.com/docs/5.0/getting-started/introduction/</w:t>
+        </w:r>
+      </w:hyperlink>
+      <w:r>
+        <w:t xml:space="preserve"> - ce site m’a permis de vérifier certains fonctionnement de la librairie </w:t>
+      </w:r>
+      <w:proofErr w:type="spellStart"/>
+      <w:r>
+        <w:t>Bootstrap</w:t>
+      </w:r>
+      <w:proofErr w:type="spellEnd"/>
+      <w:r>
+        <w:t xml:space="preserve"> V5.</w:t>
+      </w:r>
+    </w:p>
+    <w:p>
+      <w:pPr>
+        <w:pStyle w:val="Paragraphedeliste"/>
+        <w:numPr>
+          <w:ilvl w:val="0"/>
+          <w:numId w:val="3"/>
+        </w:numPr>
+      </w:pPr>
+      <w:hyperlink r:id="rId30" w:history="1">
+        <w:r>
+          <w:rPr>
+            <w:rStyle w:val="Lienhypertexte"/>
+          </w:rPr>
+          <w:t>https://sql.sh/</w:t>
+        </w:r>
+      </w:hyperlink>
+      <w:r>
+        <w:t xml:space="preserve"> - ce site m’a permis de vérifier certaines de mes commandes SQL.</w:t>
+      </w:r>
     </w:p>
     <w:p>
       <w:pPr>
@@ -13991,6 +14085,7 @@
         </w:rPr>
       </w:pPr>
       <w:r>
+        <w:lastRenderedPageBreak/>
         <w:t>L’archive du projet avec tous les documents formants la documentation, ainsi que la dernière version du projet est disponible en annexe de ce fichier son le nom de « archives_tpi_pedroletti.zip ».</w:t>
       </w:r>
     </w:p>
@@ -14096,7 +14191,7 @@
         <w:noProof/>
         <w:sz w:val="20"/>
       </w:rPr>
-      <w:t>30</w:t>
+      <w:t>21</w:t>
     </w:r>
     <w:r>
       <w:rPr>
@@ -14145,7 +14240,7 @@
         <w:noProof/>
         <w:sz w:val="20"/>
       </w:rPr>
-      <w:t>30</w:t>
+      <w:t>31</w:t>
     </w:r>
     <w:r>
       <w:rPr>

</xml_diff>

<commit_message>
Ajout d'élément à la documentation
Ajout de la liste des documents fournis, la conclusion, le rapport de mise en service, le dossier d'archivage et le dossier de réalisation
</commit_message>
<xml_diff>
--- a/Documentation/documentation.docx
+++ b/Documentation/documentation.docx
@@ -7854,9 +7854,29 @@
         <w:t>Bootstrap</w:t>
       </w:r>
       <w:proofErr w:type="spellEnd"/>
-      <w:r>
-        <w:t xml:space="preserve"> 4</w:t>
-      </w:r>
+    </w:p>
+    <w:p>
+      <w:pPr>
+        <w:pStyle w:val="Paragraphedeliste"/>
+        <w:numPr>
+          <w:ilvl w:val="0"/>
+          <w:numId w:val="3"/>
+        </w:numPr>
+        <w:tabs>
+          <w:tab w:val="left" w:pos="709"/>
+        </w:tabs>
+      </w:pPr>
+      <w:proofErr w:type="spellStart"/>
+      <w:r>
+        <w:t>Font</w:t>
+      </w:r>
+      <w:r>
+        <w:t>A</w:t>
+      </w:r>
+      <w:r>
+        <w:t>wesome</w:t>
+      </w:r>
+      <w:proofErr w:type="spellEnd"/>
     </w:p>
     <w:p>
       <w:pPr>
@@ -12851,7 +12871,13 @@
       </w:r>
       <w:proofErr w:type="spellEnd"/>
       <w:r>
-        <w:t xml:space="preserve">, qui me permettra de me connecter à l’aide d’une interface graphique à mo dépôt GitHub. SI j’utilise </w:t>
+        <w:t>, qui me permettra de me connecter à l’aide d’une interface graphique à mo</w:t>
+      </w:r>
+      <w:r>
+        <w:t>n</w:t>
+      </w:r>
+      <w:r>
+        <w:t xml:space="preserve"> dépôt GitHub. SI j’utilise </w:t>
       </w:r>
       <w:proofErr w:type="spellStart"/>
       <w:r>
@@ -12936,12 +12962,7 @@
         </w:numPr>
       </w:pPr>
       <w:r>
-        <w:t xml:space="preserve">Trello, pour que mon </w:t>
-      </w:r>
-      <w:bookmarkStart w:id="20" w:name="_GoBack"/>
-      <w:bookmarkEnd w:id="20"/>
-      <w:r>
-        <w:t>chef de projet, mes experts, ainsi que moi-même puissions avoir un aperçu visuel et en temps réel de l’avancement du projet.</w:t>
+        <w:t>Trello, pour que mon chef de projet, mes experts, ainsi que moi-même puissions avoir un aperçu visuel et en temps réel de l’avancement du projet.</w:t>
       </w:r>
       <w:r>
         <w:t xml:space="preserve"> </w:t>
@@ -13010,7 +13031,7 @@
       <w:r>
         <w:br w:type="page"/>
       </w:r>
-      <w:bookmarkStart w:id="21" w:name="_Toc70945822"/>
+      <w:bookmarkStart w:id="20" w:name="_Toc70945822"/>
     </w:p>
     <w:p>
       <w:pPr>
@@ -13020,7 +13041,7 @@
         <w:lastRenderedPageBreak/>
         <w:t>Détermination de l’arborescence du site</w:t>
       </w:r>
-      <w:bookmarkEnd w:id="21"/>
+      <w:bookmarkEnd w:id="20"/>
     </w:p>
     <w:p/>
     <w:p>
@@ -13140,11 +13161,11 @@
       <w:pPr>
         <w:pStyle w:val="Titre2"/>
       </w:pPr>
-      <w:bookmarkStart w:id="22" w:name="_Toc70945823"/>
+      <w:bookmarkStart w:id="21" w:name="_Toc70945823"/>
       <w:r>
         <w:t>Définition de la charte graphique</w:t>
       </w:r>
-      <w:bookmarkEnd w:id="22"/>
+      <w:bookmarkEnd w:id="21"/>
     </w:p>
     <w:p/>
     <w:p>
@@ -13178,7 +13199,7 @@
           <w:u w:val="single"/>
         </w:rPr>
       </w:pPr>
-      <w:bookmarkStart w:id="23" w:name="_Toc70945824"/>
+      <w:bookmarkStart w:id="22" w:name="_Toc70945824"/>
       <w:r>
         <w:br w:type="page"/>
       </w:r>
@@ -13202,8 +13223,8 @@
         <w:lastRenderedPageBreak/>
         <w:t>Maquette graphique</w:t>
       </w:r>
-      <w:bookmarkStart w:id="24" w:name="_Toc70945825"/>
-      <w:bookmarkEnd w:id="23"/>
+      <w:bookmarkStart w:id="23" w:name="_Toc70945825"/>
+      <w:bookmarkEnd w:id="22"/>
     </w:p>
     <w:p/>
     <w:p>
@@ -13398,7 +13419,7 @@
         <w:lastRenderedPageBreak/>
         <w:t>Conception de la Base de données</w:t>
       </w:r>
-      <w:bookmarkEnd w:id="24"/>
+      <w:bookmarkEnd w:id="23"/>
     </w:p>
     <w:p/>
     <w:p>
@@ -13570,11 +13591,11 @@
       <w:pPr>
         <w:pStyle w:val="Titre2"/>
       </w:pPr>
-      <w:bookmarkStart w:id="25" w:name="_Toc70945826"/>
+      <w:bookmarkStart w:id="24" w:name="_Toc70945826"/>
       <w:r>
         <w:t>Conception du Code</w:t>
       </w:r>
-      <w:bookmarkEnd w:id="25"/>
+      <w:bookmarkEnd w:id="24"/>
     </w:p>
     <w:p>
       <w:pPr>
@@ -13602,79 +13623,107 @@
       <w:pPr>
         <w:pStyle w:val="Titre2"/>
       </w:pPr>
-      <w:bookmarkStart w:id="26" w:name="_Toc70945827"/>
+      <w:bookmarkStart w:id="25" w:name="_Toc70945827"/>
       <w:r>
         <w:t>Plugins et librairies</w:t>
       </w:r>
+      <w:bookmarkEnd w:id="25"/>
+    </w:p>
+    <w:p>
+      <w:pPr>
+        <w:ind w:left="576"/>
+      </w:pPr>
+    </w:p>
+    <w:p>
+      <w:pPr>
+        <w:pStyle w:val="Paragraphedeliste"/>
+        <w:numPr>
+          <w:ilvl w:val="0"/>
+          <w:numId w:val="3"/>
+        </w:numPr>
+      </w:pPr>
+      <w:proofErr w:type="spellStart"/>
+      <w:r>
+        <w:t>Bootstrap</w:t>
+      </w:r>
+      <w:proofErr w:type="spellEnd"/>
+      <w:r>
+        <w:t xml:space="preserve"> 5.0</w:t>
+      </w:r>
+    </w:p>
+    <w:p>
+      <w:pPr>
+        <w:pStyle w:val="Paragraphedeliste"/>
+        <w:numPr>
+          <w:ilvl w:val="0"/>
+          <w:numId w:val="3"/>
+        </w:numPr>
+      </w:pPr>
+      <w:r>
+        <w:t>JQuery 3.5.1</w:t>
+      </w:r>
+    </w:p>
+    <w:p>
+      <w:pPr>
+        <w:pStyle w:val="Paragraphedeliste"/>
+        <w:numPr>
+          <w:ilvl w:val="0"/>
+          <w:numId w:val="3"/>
+        </w:numPr>
+      </w:pPr>
+      <w:proofErr w:type="spellStart"/>
+      <w:r>
+        <w:t>FontAwesome</w:t>
+      </w:r>
+      <w:proofErr w:type="spellEnd"/>
+      <w:r>
+        <w:t xml:space="preserve"> 5.15.3</w:t>
+      </w:r>
+    </w:p>
+    <w:p>
+      <w:pPr>
+        <w:pStyle w:val="Titre2"/>
+      </w:pPr>
+      <w:bookmarkStart w:id="26" w:name="_Toc70945828"/>
+      <w:r>
+        <w:t>Choix de la formule d’hébergement</w:t>
+      </w:r>
       <w:bookmarkEnd w:id="26"/>
     </w:p>
+    <w:p/>
     <w:p>
       <w:pPr>
         <w:ind w:left="576"/>
       </w:pPr>
+      <w:r>
+        <w:t xml:space="preserve">L’hébergement se fait pour l’instant sur un serveur web hébergé chez </w:t>
+      </w:r>
       <w:proofErr w:type="spellStart"/>
       <w:r>
-        <w:t>Bootstrap</w:t>
+        <w:t>infomaniak</w:t>
       </w:r>
       <w:proofErr w:type="spellEnd"/>
       <w:r>
-        <w:t xml:space="preserve"> 5.0</w:t>
-      </w:r>
-    </w:p>
-    <w:p>
-      <w:pPr>
-        <w:ind w:left="576"/>
-      </w:pPr>
-      <w:r>
-        <w:t>JQuery 3.5.1</w:t>
-      </w:r>
-    </w:p>
-    <w:p>
-      <w:pPr>
-        <w:ind w:left="576"/>
-      </w:pPr>
-      <w:proofErr w:type="spellStart"/>
-      <w:r>
-        <w:t>FontAwesome</w:t>
-      </w:r>
-      <w:proofErr w:type="spellEnd"/>
-      <w:r>
-        <w:t xml:space="preserve"> 5.15.3</w:t>
-      </w:r>
-    </w:p>
-    <w:p>
-      <w:pPr>
-        <w:pStyle w:val="Titre2"/>
-      </w:pPr>
-      <w:bookmarkStart w:id="27" w:name="_Toc70945828"/>
-      <w:r>
-        <w:t>Choix de la formule d’hébergement</w:t>
-      </w:r>
-      <w:bookmarkEnd w:id="27"/>
-    </w:p>
-    <w:p/>
-    <w:p>
-      <w:pPr>
-        <w:ind w:left="576"/>
-      </w:pPr>
-      <w:r>
-        <w:t xml:space="preserve">L’hébergement se fait pour l’instant sur un serveur web hébergé chez </w:t>
-      </w:r>
-      <w:proofErr w:type="spellStart"/>
-      <w:r>
-        <w:t>infomaniak</w:t>
-      </w:r>
-      <w:proofErr w:type="spellEnd"/>
-      <w:r>
-        <w:t xml:space="preserve">. De ce fait le chef de projet et les experts pourront voir l’avancée du projet. Une fois le projet terminé, je conseillerai au client de prendre un domaine, ainsi qu’un hébergement web. Je lui conseil d’avance d’aller chez </w:t>
-      </w:r>
-      <w:proofErr w:type="spellStart"/>
-      <w:r>
-        <w:t>Infomaniak</w:t>
-      </w:r>
-      <w:proofErr w:type="spellEnd"/>
-      <w:r>
-        <w:t>, pour la simplicité de gestion de la plateforme web.</w:t>
+        <w:t>. De ce fait le chef de projet et les experts pourront voir l’avancée du projet. Une fois le projet terminé, je conseillerai au client de prendre un domain</w:t>
+      </w:r>
+      <w:r>
+        <w:t>e, ainsi qu’un hébergement web. Étant donné que le publique visé de ce projet est essentiellement des services informatiques, ils auront certainement déjà l’équipement nécessaire afin d’héberger cette solution.</w:t>
+      </w:r>
+    </w:p>
+    <w:p>
+      <w:pPr>
+        <w:spacing w:after="160" w:line="259" w:lineRule="auto"/>
+        <w:rPr>
+          <w:b/>
+          <w:kern w:val="28"/>
+          <w:sz w:val="28"/>
+          <w:u w:val="single"/>
+        </w:rPr>
+      </w:pPr>
+      <w:bookmarkStart w:id="27" w:name="_Toc71703259"/>
+      <w:bookmarkStart w:id="28" w:name="_Toc70945829"/>
+      <w:r>
+        <w:br w:type="page"/>
       </w:r>
     </w:p>
     <w:p>
@@ -13685,72 +13734,279 @@
           <w:tab w:val="left" w:pos="709"/>
         </w:tabs>
       </w:pPr>
-      <w:bookmarkStart w:id="28" w:name="_Toc71703259"/>
-      <w:bookmarkStart w:id="29" w:name="_Toc70945829"/>
       <w:r>
         <w:lastRenderedPageBreak/>
         <w:t>R</w:t>
       </w:r>
+      <w:bookmarkEnd w:id="27"/>
+      <w:r>
+        <w:t>éalisation</w:t>
+      </w:r>
       <w:bookmarkEnd w:id="28"/>
-      <w:r>
-        <w:t>éalisation</w:t>
-      </w:r>
+    </w:p>
+    <w:p>
+      <w:pPr>
+        <w:pStyle w:val="Titre2"/>
+      </w:pPr>
+      <w:bookmarkStart w:id="29" w:name="_Toc25553317"/>
+      <w:bookmarkStart w:id="30" w:name="_Toc71691022"/>
+      <w:bookmarkStart w:id="31" w:name="_Toc70945830"/>
+      <w:r>
+        <w:t>Dossier de réalisation</w:t>
+      </w:r>
+      <w:bookmarkStart w:id="32" w:name="_Toc25553318"/>
       <w:bookmarkEnd w:id="29"/>
-    </w:p>
-    <w:p>
-      <w:pPr>
-        <w:pStyle w:val="Titre2"/>
-      </w:pPr>
-      <w:bookmarkStart w:id="30" w:name="_Toc25553317"/>
-      <w:bookmarkStart w:id="31" w:name="_Toc71691022"/>
-      <w:bookmarkStart w:id="32" w:name="_Toc70945830"/>
-      <w:r>
-        <w:t>Dossier de réalisation</w:t>
-      </w:r>
-      <w:bookmarkStart w:id="33" w:name="_Toc25553318"/>
       <w:bookmarkEnd w:id="30"/>
       <w:bookmarkEnd w:id="31"/>
+    </w:p>
+    <w:p/>
+    <w:p>
+      <w:pPr>
+        <w:ind w:left="576"/>
+      </w:pPr>
+      <w:r>
+        <w:t>La base du projet se trouve sur le serveur web de l’hébergeur, dans le dossier « tpi.pedroletti.ch », où j’ai un accès via FTP.</w:t>
+      </w:r>
+    </w:p>
+    <w:p>
+      <w:pPr>
+        <w:ind w:left="576"/>
+      </w:pPr>
+    </w:p>
+    <w:p>
+      <w:pPr>
+        <w:ind w:left="576"/>
+      </w:pPr>
+      <w:r>
+        <w:t>Nous retrouvons dans ce dossier une architecture MVC de base et quelques fichiers supplémentaires, les voici :</w:t>
+      </w:r>
+    </w:p>
+    <w:p>
+      <w:pPr>
+        <w:pStyle w:val="Paragraphedeliste"/>
+        <w:numPr>
+          <w:ilvl w:val="0"/>
+          <w:numId w:val="3"/>
+        </w:numPr>
+      </w:pPr>
+      <w:r>
+        <w:t>Dossier « </w:t>
+      </w:r>
+      <w:proofErr w:type="spellStart"/>
+      <w:r>
+        <w:t>controller</w:t>
+      </w:r>
+      <w:proofErr w:type="spellEnd"/>
+      <w:r>
+        <w:t> » / ce dossier contient tous les « </w:t>
+      </w:r>
+      <w:proofErr w:type="spellStart"/>
+      <w:r>
+        <w:t>controller</w:t>
+      </w:r>
+      <w:proofErr w:type="spellEnd"/>
+      <w:r>
+        <w:t> » utilisés pour le projet.</w:t>
+      </w:r>
+    </w:p>
+    <w:p>
+      <w:pPr>
+        <w:pStyle w:val="Paragraphedeliste"/>
+        <w:numPr>
+          <w:ilvl w:val="0"/>
+          <w:numId w:val="3"/>
+        </w:numPr>
+      </w:pPr>
+      <w:r>
+        <w:t>Dossier « model » / ce dossier contient tous les « model » utilisés pour le projet.</w:t>
+      </w:r>
+    </w:p>
+    <w:p>
+      <w:pPr>
+        <w:pStyle w:val="Paragraphedeliste"/>
+        <w:numPr>
+          <w:ilvl w:val="0"/>
+          <w:numId w:val="3"/>
+        </w:numPr>
+      </w:pPr>
+      <w:r>
+        <w:t>Dossier « </w:t>
+      </w:r>
+      <w:proofErr w:type="spellStart"/>
+      <w:r>
+        <w:t>sql</w:t>
+      </w:r>
+      <w:proofErr w:type="spellEnd"/>
+      <w:r>
+        <w:t> » / ce dossier contient le fichier de création de la structure de la base de données.</w:t>
+      </w:r>
+    </w:p>
+    <w:p>
+      <w:pPr>
+        <w:pStyle w:val="Paragraphedeliste"/>
+        <w:numPr>
+          <w:ilvl w:val="0"/>
+          <w:numId w:val="3"/>
+        </w:numPr>
+      </w:pPr>
+      <w:r>
+        <w:t>Dossier « </w:t>
+      </w:r>
+      <w:proofErr w:type="spellStart"/>
+      <w:r>
+        <w:t>view</w:t>
+      </w:r>
+      <w:proofErr w:type="spellEnd"/>
+      <w:r>
+        <w:t> » / ce dossier contient toutes les « </w:t>
+      </w:r>
+      <w:proofErr w:type="spellStart"/>
+      <w:r>
+        <w:t>view</w:t>
+      </w:r>
+      <w:proofErr w:type="spellEnd"/>
+      <w:r>
+        <w:t> » créées lors de ce projet, ainsi que les différents scripts « JS » et fichiers « CSS ».</w:t>
+      </w:r>
+    </w:p>
+    <w:p>
+      <w:pPr>
+        <w:pStyle w:val="Paragraphedeliste"/>
+        <w:numPr>
+          <w:ilvl w:val="0"/>
+          <w:numId w:val="3"/>
+        </w:numPr>
+      </w:pPr>
+      <w:r>
+        <w:t>Fichier « .</w:t>
+      </w:r>
+      <w:proofErr w:type="spellStart"/>
+      <w:r>
+        <w:t>htaccess</w:t>
+      </w:r>
+      <w:proofErr w:type="spellEnd"/>
+      <w:r>
+        <w:t> » / ce fichier permet d’appliquer différentes règles concernant les accès et la visibilité des fichiers et dossier. Il pourrait être intéressant de le modifier pour sécuriser un peu plus la plateforme.</w:t>
+      </w:r>
+    </w:p>
+    <w:p>
+      <w:pPr>
+        <w:pStyle w:val="Paragraphedeliste"/>
+        <w:numPr>
+          <w:ilvl w:val="0"/>
+          <w:numId w:val="3"/>
+        </w:numPr>
+      </w:pPr>
+      <w:r>
+        <w:t>Fichier « infomaniak-maintenance.html » / ce fichier est utilisé pour informer les utilisateurs lorsque le site est en maintenance.</w:t>
+      </w:r>
+    </w:p>
+    <w:p>
+      <w:pPr>
+        <w:pStyle w:val="Paragraphedeliste"/>
+        <w:numPr>
+          <w:ilvl w:val="0"/>
+          <w:numId w:val="3"/>
+        </w:numPr>
+      </w:pPr>
+      <w:r>
+        <w:t>Fichier « user.ini » / ce fichier permet de personnaliser les directives PHP.</w:t>
+      </w:r>
+    </w:p>
+    <w:p>
+      <w:pPr>
+        <w:pStyle w:val="Paragraphedeliste"/>
+        <w:numPr>
+          <w:ilvl w:val="0"/>
+          <w:numId w:val="3"/>
+        </w:numPr>
+      </w:pPr>
+      <w:r>
+        <w:t>Fichier « </w:t>
+      </w:r>
+      <w:proofErr w:type="spellStart"/>
+      <w:r>
+        <w:t>index.php</w:t>
+      </w:r>
+      <w:proofErr w:type="spellEnd"/>
+      <w:r>
+        <w:t> » / ce fichier permet de faire le lien entre les différentes actions du site.</w:t>
+      </w:r>
+    </w:p>
+    <w:p>
+      <w:pPr>
+        <w:pStyle w:val="Titre2"/>
+      </w:pPr>
+      <w:bookmarkStart w:id="33" w:name="_Toc25553322"/>
+      <w:bookmarkStart w:id="34" w:name="_Toc71691026"/>
+      <w:bookmarkStart w:id="35" w:name="_Toc70945831"/>
       <w:bookmarkEnd w:id="32"/>
+      <w:r>
+        <w:t xml:space="preserve">Erreurs </w:t>
+      </w:r>
+      <w:bookmarkEnd w:id="33"/>
+      <w:r>
+        <w:t>restantes</w:t>
+      </w:r>
+      <w:bookmarkEnd w:id="34"/>
+      <w:bookmarkEnd w:id="35"/>
+      <w:r>
+        <w:t xml:space="preserve">  </w:t>
+      </w:r>
+      <w:bookmarkStart w:id="36" w:name="_Toc25553323"/>
     </w:p>
     <w:p>
       <w:pPr>
         <w:pStyle w:val="Titre2"/>
       </w:pPr>
-      <w:bookmarkStart w:id="34" w:name="_Toc25553322"/>
-      <w:bookmarkStart w:id="35" w:name="_Toc71691026"/>
-      <w:bookmarkStart w:id="36" w:name="_Toc70945831"/>
-      <w:bookmarkEnd w:id="33"/>
-      <w:r>
-        <w:t xml:space="preserve">Erreurs </w:t>
-      </w:r>
-      <w:bookmarkEnd w:id="34"/>
-      <w:r>
-        <w:t>restantes</w:t>
-      </w:r>
-      <w:bookmarkEnd w:id="35"/>
+      <w:bookmarkStart w:id="37" w:name="_Toc25553319"/>
+      <w:bookmarkStart w:id="38" w:name="_Toc71691023"/>
+      <w:bookmarkStart w:id="39" w:name="_Toc70945832"/>
       <w:bookmarkEnd w:id="36"/>
       <w:r>
-        <w:t xml:space="preserve">  </w:t>
-      </w:r>
-      <w:bookmarkStart w:id="37" w:name="_Toc25553323"/>
-    </w:p>
-    <w:p>
-      <w:pPr>
-        <w:pStyle w:val="Titre2"/>
-        <w:rPr>
-          <w:i/>
-        </w:rPr>
-      </w:pPr>
-      <w:bookmarkStart w:id="38" w:name="_Toc25553319"/>
-      <w:bookmarkStart w:id="39" w:name="_Toc71691023"/>
-      <w:bookmarkStart w:id="40" w:name="_Toc70945832"/>
+        <w:t>Dossier d'archivage</w:t>
+      </w:r>
       <w:bookmarkEnd w:id="37"/>
-      <w:r>
-        <w:t>Dossier d'archivage</w:t>
-      </w:r>
       <w:bookmarkEnd w:id="38"/>
       <w:bookmarkEnd w:id="39"/>
+    </w:p>
+    <w:p/>
+    <w:p>
+      <w:pPr>
+        <w:ind w:left="432"/>
+      </w:pPr>
+      <w:r>
+        <w:t xml:space="preserve">Vous pouvez retrouver le dossier d’archivage sur le GitHub du projet en suivant ce </w:t>
+      </w:r>
+      <w:hyperlink r:id="rId28" w:history="1">
+        <w:r>
+          <w:rPr>
+            <w:rStyle w:val="Lienhypertexte"/>
+          </w:rPr>
+          <w:t>lien</w:t>
+        </w:r>
+      </w:hyperlink>
+      <w:bookmarkStart w:id="40" w:name="_GoBack"/>
       <w:bookmarkEnd w:id="40"/>
+      <w:r>
+        <w:t>. Vous pourrez retrouver aussi toutes les informations importantes du projet.</w:t>
+      </w:r>
+    </w:p>
+    <w:p>
+      <w:pPr>
+        <w:spacing w:after="160" w:line="259" w:lineRule="auto"/>
+        <w:rPr>
+          <w:b/>
+          <w:kern w:val="28"/>
+          <w:sz w:val="28"/>
+          <w:u w:val="single"/>
+        </w:rPr>
+      </w:pPr>
+      <w:bookmarkStart w:id="41" w:name="_Toc71691027"/>
+      <w:bookmarkStart w:id="42" w:name="_Toc70945833"/>
+      <w:r>
+        <w:br w:type="page"/>
+      </w:r>
     </w:p>
     <w:p>
       <w:pPr>
@@ -13760,9 +14016,8 @@
           <w:tab w:val="left" w:pos="709"/>
         </w:tabs>
       </w:pPr>
-      <w:bookmarkStart w:id="41" w:name="_Toc71691027"/>
-      <w:bookmarkStart w:id="42" w:name="_Toc70945833"/>
-      <w:r>
+      <w:r>
+        <w:lastRenderedPageBreak/>
         <w:t>M</w:t>
       </w:r>
       <w:r>
@@ -13774,9 +14029,6 @@
     <w:p>
       <w:pPr>
         <w:pStyle w:val="Titre2"/>
-        <w:rPr>
-          <w:i/>
-        </w:rPr>
       </w:pPr>
       <w:bookmarkStart w:id="43" w:name="_Toc25553325"/>
       <w:bookmarkStart w:id="44" w:name="_Toc71691028"/>
@@ -13793,10 +14045,225 @@
     </w:p>
     <w:p>
       <w:pPr>
+        <w:ind w:left="576"/>
+      </w:pPr>
+    </w:p>
+    <w:p>
+      <w:pPr>
+        <w:ind w:left="576"/>
+      </w:pPr>
+      <w:r>
+        <w:t>Premièrement pour pouvoir publier la plateforme web chez l’hébergeur, il faudra avoir les identifiants nécessaires pour accéder au FTP et à la base de données. Vous devrez donc utiliser ceux que vous recevrez par e-mail.</w:t>
+      </w:r>
+    </w:p>
+    <w:p>
+      <w:pPr>
+        <w:ind w:left="576"/>
+      </w:pPr>
+    </w:p>
+    <w:p>
+      <w:pPr>
+        <w:ind w:left="576"/>
+      </w:pPr>
+      <w:r>
+        <w:t>Création de la base de données :</w:t>
+      </w:r>
+    </w:p>
+    <w:p>
+      <w:pPr>
+        <w:pStyle w:val="Paragraphedeliste"/>
+        <w:numPr>
+          <w:ilvl w:val="0"/>
+          <w:numId w:val="5"/>
+        </w:numPr>
+      </w:pPr>
+      <w:r>
+        <w:t xml:space="preserve">Ouvrer votre navigateur internet et aller sur l’adresse suivante : </w:t>
+      </w:r>
+      <w:hyperlink r:id="rId29" w:history="1">
+        <w:r>
+          <w:rPr>
+            <w:rStyle w:val="Lienhypertexte"/>
+          </w:rPr>
+          <w:t>https://h2-phpmyadmin.infomaniak.com/</w:t>
+        </w:r>
+      </w:hyperlink>
+      <w:r>
+        <w:t xml:space="preserve"> </w:t>
+      </w:r>
+    </w:p>
+    <w:p>
+      <w:pPr>
+        <w:pStyle w:val="Paragraphedeliste"/>
+        <w:numPr>
+          <w:ilvl w:val="0"/>
+          <w:numId w:val="5"/>
+        </w:numPr>
+      </w:pPr>
+      <w:r>
+        <w:t>Pour l’adresse du serveur vous devrez renseigner le champ avec cet identifiant : gg110.myd.infomaniak.com</w:t>
+      </w:r>
+    </w:p>
+    <w:p>
+      <w:pPr>
+        <w:pStyle w:val="Paragraphedeliste"/>
+        <w:numPr>
+          <w:ilvl w:val="0"/>
+          <w:numId w:val="5"/>
+        </w:numPr>
+      </w:pPr>
+      <w:r>
+        <w:t>Dans les champs « Utilisateur » et « Mot de passe », il vous suffira d’entrer les identifiants reçus par e-mail.</w:t>
+      </w:r>
+    </w:p>
+    <w:p>
+      <w:pPr>
+        <w:pStyle w:val="Paragraphedeliste"/>
+        <w:numPr>
+          <w:ilvl w:val="0"/>
+          <w:numId w:val="5"/>
+        </w:numPr>
+      </w:pPr>
+      <w:r>
+        <w:t xml:space="preserve"> Une fois connecté vous aurez accès à la base de données. Vous pourrez vous rendre dans l’onglet SQL, afin d’exécuter le script de la base de données, ou alors les créés à la main en ajoutant les tables une à une avec l’option « nouvelle table » et en suivant le MLD.</w:t>
+      </w:r>
+    </w:p>
+    <w:p/>
+    <w:p>
+      <w:pPr>
+        <w:ind w:left="576"/>
+      </w:pPr>
+      <w:r>
+        <w:t xml:space="preserve">Mise en place de la plateforme web (accès avec </w:t>
+      </w:r>
+      <w:proofErr w:type="spellStart"/>
+      <w:r>
+        <w:t>FileZilla</w:t>
+      </w:r>
+      <w:proofErr w:type="spellEnd"/>
+      <w:r>
+        <w:t>) :</w:t>
+      </w:r>
+    </w:p>
+    <w:p>
+      <w:pPr>
+        <w:pStyle w:val="Paragraphedeliste"/>
+        <w:numPr>
+          <w:ilvl w:val="0"/>
+          <w:numId w:val="6"/>
+        </w:numPr>
+      </w:pPr>
+      <w:r>
+        <w:t xml:space="preserve">Ouvrer </w:t>
+      </w:r>
+      <w:proofErr w:type="spellStart"/>
+      <w:r>
+        <w:t>FileZilla</w:t>
+      </w:r>
+      <w:proofErr w:type="spellEnd"/>
+      <w:r>
+        <w:t> :</w:t>
+      </w:r>
+    </w:p>
+    <w:p>
+      <w:pPr>
+        <w:pStyle w:val="Paragraphedeliste"/>
+        <w:numPr>
+          <w:ilvl w:val="0"/>
+          <w:numId w:val="6"/>
+        </w:numPr>
+      </w:pPr>
+      <w:r>
+        <w:t>Entrer les informations suivantes :</w:t>
+      </w:r>
+    </w:p>
+    <w:p>
+      <w:pPr>
+        <w:pStyle w:val="Paragraphedeliste"/>
+        <w:numPr>
+          <w:ilvl w:val="1"/>
+          <w:numId w:val="6"/>
+        </w:numPr>
+      </w:pPr>
+      <w:r>
+        <w:t>Champ « hôte » : gg110.ftp.infomaniak.com</w:t>
+      </w:r>
+    </w:p>
+    <w:p>
+      <w:pPr>
+        <w:pStyle w:val="Paragraphedeliste"/>
+        <w:numPr>
+          <w:ilvl w:val="1"/>
+          <w:numId w:val="6"/>
+        </w:numPr>
+      </w:pPr>
+      <w:r>
+        <w:t>Champ « identifiant » : utiliser l’identifiant reçu par e-mail</w:t>
+      </w:r>
+    </w:p>
+    <w:p>
+      <w:pPr>
+        <w:pStyle w:val="Paragraphedeliste"/>
+        <w:numPr>
+          <w:ilvl w:val="1"/>
+          <w:numId w:val="6"/>
+        </w:numPr>
+      </w:pPr>
+      <w:r>
+        <w:t>Champ « mot de passe » : utiliser l’identifiant reçu par e-mail</w:t>
+      </w:r>
+    </w:p>
+    <w:p>
+      <w:pPr>
+        <w:pStyle w:val="Paragraphedeliste"/>
+        <w:numPr>
+          <w:ilvl w:val="1"/>
+          <w:numId w:val="6"/>
+        </w:numPr>
+      </w:pPr>
+      <w:r>
+        <w:t>Champ « port » : 21</w:t>
+      </w:r>
+    </w:p>
+    <w:p>
+      <w:pPr>
+        <w:pStyle w:val="Paragraphedeliste"/>
+        <w:numPr>
+          <w:ilvl w:val="0"/>
+          <w:numId w:val="6"/>
+        </w:numPr>
+      </w:pPr>
+      <w:r>
+        <w:t>Une fois les informations remplies, il vous suffira de cliquer sur le bouton « connexion rapide »</w:t>
+      </w:r>
+    </w:p>
+    <w:p>
+      <w:pPr>
+        <w:pStyle w:val="Paragraphedeliste"/>
+        <w:numPr>
+          <w:ilvl w:val="0"/>
+          <w:numId w:val="6"/>
+        </w:numPr>
+      </w:pPr>
+      <w:r>
+        <w:t>Après que la connexion soit établie, vous arriverez directement sur le dossier contenant le site.</w:t>
+      </w:r>
+    </w:p>
+    <w:p>
+      <w:pPr>
+        <w:pStyle w:val="Paragraphedeliste"/>
+        <w:numPr>
+          <w:ilvl w:val="0"/>
+          <w:numId w:val="6"/>
+        </w:numPr>
+      </w:pPr>
+      <w:r>
+        <w:t>Vous pourrez donc transférer les fichiers de la plateforme web en les sélectionnant. Puis en effectuant un clic droit et en sélectionnant l’option « Envoyer ».</w:t>
+      </w:r>
+    </w:p>
+    <w:p>
+      <w:pPr>
         <w:pStyle w:val="Titre2"/>
-        <w:rPr>
-          <w:i/>
-        </w:rPr>
       </w:pPr>
       <w:bookmarkStart w:id="46" w:name="_Toc25553326"/>
       <w:bookmarkStart w:id="47" w:name="_Toc71691029"/>
@@ -13810,6 +14277,196 @@
       </w:r>
       <w:bookmarkEnd w:id="47"/>
       <w:bookmarkEnd w:id="48"/>
+    </w:p>
+    <w:p>
+      <w:pPr>
+        <w:ind w:left="432"/>
+      </w:pPr>
+    </w:p>
+    <w:p>
+      <w:pPr>
+        <w:ind w:left="432"/>
+      </w:pPr>
+      <w:r>
+        <w:t>Voici les différents documents et archives fournies :</w:t>
+      </w:r>
+    </w:p>
+    <w:p>
+      <w:pPr>
+        <w:pStyle w:val="Paragraphedeliste"/>
+        <w:numPr>
+          <w:ilvl w:val="0"/>
+          <w:numId w:val="3"/>
+        </w:numPr>
+      </w:pPr>
+      <w:r>
+        <w:t>Dossier de projet, V.1 (format PDF)</w:t>
+      </w:r>
+    </w:p>
+    <w:p>
+      <w:pPr>
+        <w:pStyle w:val="Paragraphedeliste"/>
+        <w:numPr>
+          <w:ilvl w:val="0"/>
+          <w:numId w:val="3"/>
+        </w:numPr>
+      </w:pPr>
+      <w:r>
+        <w:t>Journal de bord</w:t>
+      </w:r>
+      <w:r>
+        <w:t xml:space="preserve">, </w:t>
+      </w:r>
+      <w:proofErr w:type="spellStart"/>
+      <w:proofErr w:type="gramStart"/>
+      <w:r>
+        <w:t>V.Final</w:t>
+      </w:r>
+      <w:proofErr w:type="spellEnd"/>
+      <w:proofErr w:type="gramEnd"/>
+      <w:r>
+        <w:t xml:space="preserve"> (</w:t>
+      </w:r>
+      <w:r>
+        <w:t>format PDF</w:t>
+      </w:r>
+      <w:r>
+        <w:t>)</w:t>
+      </w:r>
+    </w:p>
+    <w:p>
+      <w:pPr>
+        <w:pStyle w:val="Paragraphedeliste"/>
+        <w:numPr>
+          <w:ilvl w:val="0"/>
+          <w:numId w:val="3"/>
+        </w:numPr>
+      </w:pPr>
+      <w:r>
+        <w:t>Manuel d’installation</w:t>
+      </w:r>
+      <w:r>
+        <w:t>, V.1 (</w:t>
+      </w:r>
+      <w:r>
+        <w:t>format PDF</w:t>
+      </w:r>
+      <w:r>
+        <w:t>)</w:t>
+      </w:r>
+    </w:p>
+    <w:p>
+      <w:pPr>
+        <w:pStyle w:val="Paragraphedeliste"/>
+        <w:numPr>
+          <w:ilvl w:val="0"/>
+          <w:numId w:val="3"/>
+        </w:numPr>
+      </w:pPr>
+      <w:r>
+        <w:t>Manuel d’utilisation</w:t>
+      </w:r>
+      <w:r>
+        <w:t>, V.1 (</w:t>
+      </w:r>
+      <w:r>
+        <w:t>format PDF</w:t>
+      </w:r>
+      <w:r>
+        <w:t>)</w:t>
+      </w:r>
+    </w:p>
+    <w:p>
+      <w:pPr>
+        <w:pStyle w:val="Paragraphedeliste"/>
+        <w:numPr>
+          <w:ilvl w:val="0"/>
+          <w:numId w:val="3"/>
+        </w:numPr>
+      </w:pPr>
+      <w:r>
+        <w:t>Dossier d’archivage du projet</w:t>
+      </w:r>
+      <w:r>
+        <w:t>, V.1 (</w:t>
+      </w:r>
+      <w:r>
+        <w:t>format ZIP</w:t>
+      </w:r>
+      <w:r>
+        <w:t>)</w:t>
+      </w:r>
+    </w:p>
+    <w:p>
+      <w:pPr>
+        <w:pStyle w:val="Paragraphedeliste"/>
+        <w:numPr>
+          <w:ilvl w:val="0"/>
+          <w:numId w:val="3"/>
+        </w:numPr>
+      </w:pPr>
+      <w:r>
+        <w:t>Dossier d’archivage des maquettes</w:t>
+      </w:r>
+      <w:r>
+        <w:t>, V.2 (</w:t>
+      </w:r>
+      <w:r>
+        <w:t>format ZIP</w:t>
+      </w:r>
+      <w:r>
+        <w:t>)</w:t>
+      </w:r>
+    </w:p>
+    <w:p>
+      <w:pPr>
+        <w:pStyle w:val="Paragraphedeliste"/>
+        <w:numPr>
+          <w:ilvl w:val="0"/>
+          <w:numId w:val="3"/>
+        </w:numPr>
+      </w:pPr>
+      <w:r>
+        <w:t>Fichiers des maquettes</w:t>
+      </w:r>
+      <w:r>
+        <w:t>, V.2 (</w:t>
+      </w:r>
+      <w:r>
+        <w:t>format PDF</w:t>
+      </w:r>
+      <w:r>
+        <w:t>)</w:t>
+      </w:r>
+    </w:p>
+    <w:p>
+      <w:pPr>
+        <w:pStyle w:val="Paragraphedeliste"/>
+        <w:numPr>
+          <w:ilvl w:val="0"/>
+          <w:numId w:val="3"/>
+        </w:numPr>
+      </w:pPr>
+      <w:r>
+        <w:t>Image du MCD et du MLD, V.3 (format PNG)</w:t>
+      </w:r>
+    </w:p>
+    <w:p>
+      <w:pPr>
+        <w:spacing w:after="160" w:line="259" w:lineRule="auto"/>
+        <w:rPr>
+          <w:b/>
+          <w:kern w:val="28"/>
+          <w:sz w:val="28"/>
+          <w:u w:val="single"/>
+        </w:rPr>
+      </w:pPr>
+      <w:bookmarkStart w:id="49" w:name="_Toc25553328"/>
+      <w:bookmarkStart w:id="50" w:name="_Toc71703263"/>
+      <w:bookmarkStart w:id="51" w:name="_Toc70945836"/>
+      <w:r>
+        <w:br w:type="page"/>
+      </w:r>
     </w:p>
     <w:p>
       <w:pPr>
@@ -13819,10 +14476,8 @@
           <w:tab w:val="left" w:pos="709"/>
         </w:tabs>
       </w:pPr>
-      <w:bookmarkStart w:id="49" w:name="_Toc25553328"/>
-      <w:bookmarkStart w:id="50" w:name="_Toc71703263"/>
-      <w:bookmarkStart w:id="51" w:name="_Toc70945836"/>
-      <w:r>
+      <w:r>
+        <w:lastRenderedPageBreak/>
         <w:t>C</w:t>
       </w:r>
       <w:bookmarkEnd w:id="49"/>
@@ -13834,12 +14489,477 @@
     </w:p>
     <w:p>
       <w:pPr>
-        <w:pStyle w:val="En-tte"/>
-        <w:tabs>
-          <w:tab w:val="left" w:pos="709"/>
-        </w:tabs>
-        <w:ind w:left="357"/>
-      </w:pPr>
+        <w:ind w:left="432"/>
+      </w:pPr>
+    </w:p>
+    <w:p>
+      <w:pPr>
+        <w:ind w:left="432"/>
+      </w:pPr>
+      <w:r>
+        <w:t>Objectifs :</w:t>
+      </w:r>
+    </w:p>
+    <w:p>
+      <w:pPr>
+        <w:pStyle w:val="Paragraphedeliste"/>
+        <w:numPr>
+          <w:ilvl w:val="0"/>
+          <w:numId w:val="3"/>
+        </w:numPr>
+      </w:pPr>
+      <w:r>
+        <w:t>Connexion sécurisée à l’application web</w:t>
+      </w:r>
+    </w:p>
+    <w:p>
+      <w:pPr>
+        <w:pStyle w:val="Paragraphedeliste"/>
+        <w:numPr>
+          <w:ilvl w:val="1"/>
+          <w:numId w:val="3"/>
+        </w:numPr>
+      </w:pPr>
+      <w:r>
+        <w:t>Objectif atteint. La connexion sécurisée au site a été faite selon les connaissances acquise lors du module ICT-151.</w:t>
+      </w:r>
+    </w:p>
+    <w:p>
+      <w:pPr>
+        <w:pStyle w:val="Paragraphedeliste"/>
+        <w:numPr>
+          <w:ilvl w:val="0"/>
+          <w:numId w:val="3"/>
+        </w:numPr>
+      </w:pPr>
+      <w:r>
+        <w:t>Page d’affichage du stock</w:t>
+      </w:r>
+    </w:p>
+    <w:p>
+      <w:pPr>
+        <w:pStyle w:val="Paragraphedeliste"/>
+        <w:numPr>
+          <w:ilvl w:val="1"/>
+          <w:numId w:val="3"/>
+        </w:numPr>
+      </w:pPr>
+      <w:r>
+        <w:t>Objectif atteint. Cette page est la page d’accueil de la plateforme web ou nous retrouvons les différents éléments du stock.</w:t>
+      </w:r>
+    </w:p>
+    <w:p>
+      <w:pPr>
+        <w:pStyle w:val="Paragraphedeliste"/>
+        <w:numPr>
+          <w:ilvl w:val="0"/>
+          <w:numId w:val="3"/>
+        </w:numPr>
+      </w:pPr>
+      <w:r>
+        <w:t>Implémentation d’un filtre sur le type de consommable</w:t>
+      </w:r>
+    </w:p>
+    <w:p>
+      <w:pPr>
+        <w:pStyle w:val="Paragraphedeliste"/>
+        <w:numPr>
+          <w:ilvl w:val="1"/>
+          <w:numId w:val="3"/>
+        </w:numPr>
+      </w:pPr>
+      <w:r>
+        <w:t>Objectif atteint. Le filtre sur le type de consommable a été ajouté et vous pouvez les différentes options pour ce filtre directement sur la plateforme web.</w:t>
+      </w:r>
+    </w:p>
+    <w:p>
+      <w:pPr>
+        <w:pStyle w:val="Paragraphedeliste"/>
+        <w:numPr>
+          <w:ilvl w:val="0"/>
+          <w:numId w:val="3"/>
+        </w:numPr>
+      </w:pPr>
+      <w:r>
+        <w:t>Implémentation d’un filtre par marque</w:t>
+      </w:r>
+    </w:p>
+    <w:p>
+      <w:pPr>
+        <w:pStyle w:val="Paragraphedeliste"/>
+        <w:numPr>
+          <w:ilvl w:val="1"/>
+          <w:numId w:val="3"/>
+        </w:numPr>
+      </w:pPr>
+      <w:r>
+        <w:t>Objectif atteint. Le filtre sur les marques de consommable a été ajouté et vous pouvez retrouver toutes les options pour ce filtre directement sur la plateforme web.</w:t>
+      </w:r>
+    </w:p>
+    <w:p>
+      <w:pPr>
+        <w:pStyle w:val="Paragraphedeliste"/>
+        <w:numPr>
+          <w:ilvl w:val="0"/>
+          <w:numId w:val="3"/>
+        </w:numPr>
+      </w:pPr>
+      <w:r>
+        <w:t>Implémentation d’un filtre par produit lié au consommable</w:t>
+      </w:r>
+    </w:p>
+    <w:p>
+      <w:pPr>
+        <w:pStyle w:val="Paragraphedeliste"/>
+        <w:numPr>
+          <w:ilvl w:val="1"/>
+          <w:numId w:val="3"/>
+        </w:numPr>
+      </w:pPr>
+      <w:r>
+        <w:t>Objectif atteint. Le filtre par produit lié a été ajouté et vous pouvez accéder aux différentes options pour ce filtre directement depuis la plateforme web.</w:t>
+      </w:r>
+    </w:p>
+    <w:p>
+      <w:pPr>
+        <w:pStyle w:val="Paragraphedeliste"/>
+        <w:numPr>
+          <w:ilvl w:val="0"/>
+          <w:numId w:val="3"/>
+        </w:numPr>
+      </w:pPr>
+      <w:r>
+        <w:t>Page permettant l’ajout d’éléments dans le stock</w:t>
+      </w:r>
+    </w:p>
+    <w:p>
+      <w:pPr>
+        <w:pStyle w:val="Paragraphedeliste"/>
+        <w:numPr>
+          <w:ilvl w:val="1"/>
+          <w:numId w:val="3"/>
+        </w:numPr>
+      </w:pPr>
+      <w:r>
+        <w:t>Objectif atteint. Vous pouvez retrouver cette page dans le menu de la plateforme web.</w:t>
+      </w:r>
+    </w:p>
+    <w:p>
+      <w:pPr>
+        <w:pStyle w:val="Paragraphedeliste"/>
+        <w:numPr>
+          <w:ilvl w:val="0"/>
+          <w:numId w:val="3"/>
+        </w:numPr>
+      </w:pPr>
+      <w:r>
+        <w:t>Page admin permettant de gérer les différents droit d’accès à la plateforme</w:t>
+      </w:r>
+    </w:p>
+    <w:p>
+      <w:pPr>
+        <w:pStyle w:val="Paragraphedeliste"/>
+        <w:numPr>
+          <w:ilvl w:val="1"/>
+          <w:numId w:val="3"/>
+        </w:numPr>
+      </w:pPr>
+      <w:r>
+        <w:t>Objectif atteint. Vous pouvez retrouver cette page dans le menu de la plateforme web, pour autant que vous ayez des accès admin.</w:t>
+      </w:r>
+    </w:p>
+    <w:p>
+      <w:pPr>
+        <w:pStyle w:val="Paragraphedeliste"/>
+        <w:numPr>
+          <w:ilvl w:val="0"/>
+          <w:numId w:val="3"/>
+        </w:numPr>
+      </w:pPr>
+      <w:r>
+        <w:t>Écran tactile disponible à l’entrée du stock affichant la plateforme web</w:t>
+      </w:r>
+    </w:p>
+    <w:p>
+      <w:pPr>
+        <w:pStyle w:val="Paragraphedeliste"/>
+        <w:numPr>
+          <w:ilvl w:val="1"/>
+          <w:numId w:val="3"/>
+        </w:numPr>
+      </w:pPr>
+      <w:r>
+        <w:t>Objectif atteint. U</w:t>
+      </w:r>
+      <w:r>
+        <w:t xml:space="preserve">n </w:t>
+      </w:r>
+      <w:proofErr w:type="spellStart"/>
+      <w:r>
+        <w:t>Raspberry</w:t>
+      </w:r>
+      <w:proofErr w:type="spellEnd"/>
+      <w:r>
+        <w:t xml:space="preserve"> P</w:t>
+      </w:r>
+      <w:r>
+        <w:t>i</w:t>
+      </w:r>
+      <w:r>
+        <w:t>, avec l’os Raspbian,</w:t>
+      </w:r>
+      <w:r>
+        <w:t xml:space="preserve"> a été préparé à cette effet afin de pouvoir se connecter sur le site et d’effectuer différentes actions sur la plateforme web.</w:t>
+      </w:r>
+    </w:p>
+    <w:p/>
+    <w:p>
+      <w:pPr>
+        <w:ind w:left="432"/>
+      </w:pPr>
+      <w:r>
+        <w:t>Points positifs :</w:t>
+      </w:r>
+    </w:p>
+    <w:p>
+      <w:pPr>
+        <w:pStyle w:val="Paragraphedeliste"/>
+        <w:numPr>
+          <w:ilvl w:val="0"/>
+          <w:numId w:val="3"/>
+        </w:numPr>
+      </w:pPr>
+      <w:r>
+        <w:t>J’ai apprécié travailler sur ce projet. Le sujet était intéressant et je suis content de faire quelque chose qui puisse être utile par la suite.</w:t>
+      </w:r>
+    </w:p>
+    <w:p>
+      <w:pPr>
+        <w:pStyle w:val="Paragraphedeliste"/>
+        <w:numPr>
+          <w:ilvl w:val="0"/>
+          <w:numId w:val="3"/>
+        </w:numPr>
+      </w:pPr>
+      <w:r>
+        <w:t>Je pense m’être encore un peu améliorer dans ma méthode de travail et de gestion de travail.</w:t>
+      </w:r>
+    </w:p>
+    <w:p>
+      <w:pPr>
+        <w:pStyle w:val="Paragraphedeliste"/>
+        <w:numPr>
+          <w:ilvl w:val="0"/>
+          <w:numId w:val="3"/>
+        </w:numPr>
+      </w:pPr>
+      <w:r>
+        <w:t>J’ai pu apprendre quelques nouveaux éléments comme l’envoie de formulaire via JS.</w:t>
+      </w:r>
+    </w:p>
+    <w:p>
+      <w:pPr>
+        <w:pStyle w:val="Paragraphedeliste"/>
+        <w:numPr>
+          <w:ilvl w:val="0"/>
+          <w:numId w:val="3"/>
+        </w:numPr>
+      </w:pPr>
+      <w:r>
+        <w:t>A la place d’essayer de contenir mes idées j’ai préféré les notés et de les mettre de côté en créant des issues sur GitHub.</w:t>
+      </w:r>
+    </w:p>
+    <w:p>
+      <w:pPr>
+        <w:ind w:left="432"/>
+      </w:pPr>
+    </w:p>
+    <w:p>
+      <w:pPr>
+        <w:ind w:left="432"/>
+      </w:pPr>
+      <w:r>
+        <w:t>Points négatifs :</w:t>
+      </w:r>
+    </w:p>
+    <w:p>
+      <w:pPr>
+        <w:pStyle w:val="Paragraphedeliste"/>
+        <w:numPr>
+          <w:ilvl w:val="0"/>
+          <w:numId w:val="3"/>
+        </w:numPr>
+      </w:pPr>
+      <w:r>
+        <w:t xml:space="preserve">J’ai quelques difficultés à tenir à jour directement mon journal de bord, ce qui peut m’apporte quelques difficultés et me prends un peu plus de temps lorsque je dois le remplir. </w:t>
+      </w:r>
+    </w:p>
+    <w:p>
+      <w:pPr>
+        <w:pStyle w:val="Paragraphedeliste"/>
+        <w:numPr>
+          <w:ilvl w:val="0"/>
+          <w:numId w:val="3"/>
+        </w:numPr>
+        <w:spacing w:after="160" w:line="259" w:lineRule="auto"/>
+      </w:pPr>
+      <w:r>
+        <w:t>J’ai commis quelques fausses manœuvres durant ce projet. C</w:t>
+      </w:r>
+      <w:r>
+        <w:t>omme par exemple a un moment donné</w:t>
+      </w:r>
+      <w:r>
+        <w:t xml:space="preserve"> ou j’ai oublié de donner les identifiants de connexion pour mon chef de projet et de mettre les pièces jointes lors d’un rendu de semaine.</w:t>
+      </w:r>
+      <w:r>
+        <w:br w:type="page"/>
+      </w:r>
+    </w:p>
+    <w:p>
+      <w:pPr>
+        <w:ind w:left="432"/>
+      </w:pPr>
+      <w:r>
+        <w:lastRenderedPageBreak/>
+        <w:t>Difficultés particulières :</w:t>
+      </w:r>
+    </w:p>
+    <w:p>
+      <w:pPr>
+        <w:pStyle w:val="Paragraphedeliste"/>
+        <w:numPr>
+          <w:ilvl w:val="0"/>
+          <w:numId w:val="3"/>
+        </w:numPr>
+      </w:pPr>
+      <w:r>
+        <w:t>Comme dit précédemment dans les points négatifs, un des points qui m’a porté préjudice lors de ce projet. C’est le fait de bien faire attention à noter toutes mes actions et le nombre de minutes ou d’heures que j’ai pu passer dessus, dans le but de réaliser le journal de bord.</w:t>
+      </w:r>
+    </w:p>
+    <w:p>
+      <w:pPr>
+        <w:pStyle w:val="Paragraphedeliste"/>
+        <w:numPr>
+          <w:ilvl w:val="0"/>
+          <w:numId w:val="3"/>
+        </w:numPr>
+      </w:pPr>
+      <w:r>
+        <w:t xml:space="preserve">Lors de la réalisation, j’ai rencontré quelques problèmes à trouver un affichage propre des différents consommables sur la page d’accueil. </w:t>
+      </w:r>
+    </w:p>
+    <w:p>
+      <w:pPr>
+        <w:pStyle w:val="Paragraphedeliste"/>
+        <w:numPr>
+          <w:ilvl w:val="0"/>
+          <w:numId w:val="3"/>
+        </w:numPr>
+      </w:pPr>
+      <w:r>
+        <w:t>Le responsive sur téléphone a aussi été un point relativement difficile pour moi et n’est toujours pas parfait.</w:t>
+      </w:r>
+    </w:p>
+    <w:p>
+      <w:pPr>
+        <w:ind w:left="432"/>
+      </w:pPr>
+    </w:p>
+    <w:p>
+      <w:pPr>
+        <w:ind w:left="432"/>
+      </w:pPr>
+      <w:r>
+        <w:t>Possibilités d’améliorations :</w:t>
+      </w:r>
+    </w:p>
+    <w:p>
+      <w:pPr>
+        <w:pStyle w:val="Paragraphedeliste"/>
+        <w:numPr>
+          <w:ilvl w:val="0"/>
+          <w:numId w:val="3"/>
+        </w:numPr>
+      </w:pPr>
+      <w:r>
+        <w:t>Les premières possibilités d’améliorations seraient de corriger toutes les différentes erreurs et bugs répertoriées. Cela rajouterai un vrai plus à la plateforme web.</w:t>
+      </w:r>
+    </w:p>
+    <w:p>
+      <w:pPr>
+        <w:pStyle w:val="Paragraphedeliste"/>
+        <w:numPr>
+          <w:ilvl w:val="0"/>
+          <w:numId w:val="3"/>
+        </w:numPr>
+      </w:pPr>
+      <w:r>
+        <w:t>L’ajout d’un panneau de contrôle utilisateur afin de permettra le changement des informations personnelles serait aussi un vrai plus pour le site web.</w:t>
+      </w:r>
+    </w:p>
+    <w:p>
+      <w:pPr>
+        <w:pStyle w:val="Paragraphedeliste"/>
+        <w:numPr>
+          <w:ilvl w:val="0"/>
+          <w:numId w:val="3"/>
+        </w:numPr>
+      </w:pPr>
+      <w:r>
+        <w:t>L’ajout d’une page permettant d’ajouter des nouveaux éléments liés seraient aussi un point intéressant pour simplifier la gestion de la plateforme web.</w:t>
+      </w:r>
+    </w:p>
+    <w:p>
+      <w:pPr>
+        <w:pStyle w:val="Paragraphedeliste"/>
+        <w:numPr>
+          <w:ilvl w:val="0"/>
+          <w:numId w:val="3"/>
+        </w:numPr>
+      </w:pPr>
+      <w:r>
+        <w:t>L’ajout de seuil de quantité par consommable serait une modification importante et intéressante. Dans le sens ou le seuil de quantité limite pourrait ne pas être le même pour du papier que pour des drums.</w:t>
+      </w:r>
+    </w:p>
+    <w:p>
+      <w:pPr>
+        <w:pStyle w:val="Paragraphedeliste"/>
+        <w:numPr>
+          <w:ilvl w:val="0"/>
+          <w:numId w:val="3"/>
+        </w:numPr>
+      </w:pPr>
+      <w:r>
+        <w:t xml:space="preserve">Une génération dynamique de l’affichage, via </w:t>
+      </w:r>
+      <w:r>
+        <w:t>JS</w:t>
+      </w:r>
+      <w:r>
+        <w:t>, serait réellement bénéfique et rendrait les fonctions de modification de manière dynamique réellement bénéfique. Car pour l’instant nous sommes obligés d’actualiser les pages pour avoir un aperçu des modifications effectuées.</w:t>
+      </w:r>
+    </w:p>
+    <w:p>
+      <w:pPr>
+        <w:ind w:left="432"/>
+      </w:pPr>
+    </w:p>
+    <w:p>
+      <w:pPr>
+        <w:spacing w:after="160" w:line="259" w:lineRule="auto"/>
+        <w:rPr>
+          <w:b/>
+          <w:kern w:val="28"/>
+          <w:sz w:val="28"/>
+          <w:u w:val="single"/>
+        </w:rPr>
+      </w:pPr>
+      <w:bookmarkStart w:id="52" w:name="_Toc71703264"/>
+      <w:bookmarkStart w:id="53" w:name="_Toc70945837"/>
+      <w:r>
+        <w:br w:type="page"/>
+      </w:r>
     </w:p>
     <w:p>
       <w:pPr>
@@ -13849,9 +14969,8 @@
           <w:tab w:val="left" w:pos="709"/>
         </w:tabs>
       </w:pPr>
-      <w:bookmarkStart w:id="52" w:name="_Toc71703264"/>
-      <w:bookmarkStart w:id="53" w:name="_Toc70945837"/>
-      <w:r>
+      <w:r>
+        <w:lastRenderedPageBreak/>
         <w:t>A</w:t>
       </w:r>
       <w:bookmarkEnd w:id="52"/>
@@ -13859,13 +14978,6 @@
         <w:t>nnexes</w:t>
       </w:r>
       <w:bookmarkEnd w:id="53"/>
-    </w:p>
-    <w:p>
-      <w:pPr>
-        <w:tabs>
-          <w:tab w:val="left" w:pos="709"/>
-        </w:tabs>
-      </w:pPr>
     </w:p>
     <w:p>
       <w:pPr>
@@ -13900,7 +15012,7 @@
           <w:numId w:val="3"/>
         </w:numPr>
       </w:pPr>
-      <w:hyperlink r:id="rId28" w:history="1">
+      <w:hyperlink r:id="rId30" w:history="1">
         <w:r>
           <w:rPr>
             <w:rStyle w:val="Lienhypertexte"/>
@@ -13920,7 +15032,7 @@
           <w:numId w:val="3"/>
         </w:numPr>
       </w:pPr>
-      <w:hyperlink r:id="rId29" w:history="1">
+      <w:hyperlink r:id="rId31" w:history="1">
         <w:r>
           <w:rPr>
             <w:rStyle w:val="Lienhypertexte"/>
@@ -13948,7 +15060,7 @@
           <w:numId w:val="3"/>
         </w:numPr>
       </w:pPr>
-      <w:hyperlink r:id="rId30" w:history="1">
+      <w:hyperlink r:id="rId32" w:history="1">
         <w:r>
           <w:rPr>
             <w:rStyle w:val="Lienhypertexte"/>
@@ -13958,6 +15070,47 @@
       </w:hyperlink>
       <w:r>
         <w:t xml:space="preserve"> - ce site m’a permis de vérifier certaines de mes commandes SQL.</w:t>
+      </w:r>
+    </w:p>
+    <w:p>
+      <w:pPr>
+        <w:pStyle w:val="Paragraphedeliste"/>
+        <w:numPr>
+          <w:ilvl w:val="0"/>
+          <w:numId w:val="3"/>
+        </w:numPr>
+      </w:pPr>
+      <w:hyperlink r:id="rId33" w:history="1">
+        <w:r>
+          <w:rPr>
+            <w:rStyle w:val="Lienhypertexte"/>
+          </w:rPr>
+          <w:t>https://php.net/</w:t>
+        </w:r>
+      </w:hyperlink>
+      <w:r>
+        <w:t xml:space="preserve"> - m’a été plusieurs fois utiles pour aller vérifier le fonctionnement de fonctionnalité.</w:t>
+      </w:r>
+    </w:p>
+    <w:p>
+      <w:pPr>
+        <w:ind w:left="576"/>
+      </w:pPr>
+    </w:p>
+    <w:p>
+      <w:pPr>
+        <w:ind w:left="576"/>
+      </w:pPr>
+      <w:r>
+        <w:t xml:space="preserve">Jérôme </w:t>
+      </w:r>
+      <w:proofErr w:type="spellStart"/>
+      <w:r>
+        <w:t>Jaquemet</w:t>
+      </w:r>
+      <w:proofErr w:type="spellEnd"/>
+      <w:r>
+        <w:t xml:space="preserve"> – m’a aidé pour certains points dans les requêtes et la base de données SQL.</w:t>
       </w:r>
     </w:p>
     <w:p>
@@ -14058,7 +15211,10 @@
       <w:bookmarkStart w:id="66" w:name="_Toc70945842"/>
       <w:bookmarkStart w:id="67" w:name="_Toc25553334"/>
       <w:r>
-        <w:t>Archives du projet</w:t>
+        <w:t>Archive</w:t>
+      </w:r>
+      <w:r>
+        <w:t xml:space="preserve"> du projet</w:t>
       </w:r>
       <w:bookmarkEnd w:id="65"/>
       <w:bookmarkEnd w:id="66"/>
@@ -14085,7 +15241,6 @@
         </w:rPr>
       </w:pPr>
       <w:r>
-        <w:lastRenderedPageBreak/>
         <w:t>L’archive du projet avec tous les documents formants la documentation, ainsi que la dernière version du projet est disponible en annexe de ce fichier son le nom de « archives_tpi_pedroletti.zip ».</w:t>
       </w:r>
     </w:p>
@@ -14130,7 +15285,7 @@
       </w:pBdr>
       <w:tabs>
         <w:tab w:val="clear" w:pos="4536"/>
-        <w:tab w:val="center" w:pos="6521"/>
+        <w:tab w:val="center" w:pos="8505"/>
       </w:tabs>
       <w:rPr>
         <w:rFonts w:ascii="Verdana" w:hAnsi="Verdana"/>
@@ -14191,7 +15346,7 @@
         <w:noProof/>
         <w:sz w:val="20"/>
       </w:rPr>
-      <w:t>21</w:t>
+      <w:t>32</w:t>
     </w:r>
     <w:r>
       <w:rPr>
@@ -14240,7 +15395,7 @@
         <w:noProof/>
         <w:sz w:val="20"/>
       </w:rPr>
-      <w:t>31</w:t>
+      <w:t>34</w:t>
     </w:r>
     <w:r>
       <w:rPr>
@@ -14382,7 +15537,7 @@
         <w:noProof/>
         <w:sz w:val="20"/>
       </w:rPr>
-      <w:t>30</w:t>
+      <w:t>34</w:t>
     </w:r>
     <w:r>
       <w:rPr>
@@ -14683,6 +15838,95 @@
     </w:lvl>
   </w:abstractNum>
   <w:abstractNum w:abstractNumId="1" w15:restartNumberingAfterBreak="0">
+    <w:nsid w:val="196D2D0A"/>
+    <w:multiLevelType w:val="hybridMultilevel"/>
+    <w:tmpl w:val="F0101A2E"/>
+    <w:lvl w:ilvl="0" w:tplc="F6C2F336">
+      <w:start w:val="1"/>
+      <w:numFmt w:val="decimal"/>
+      <w:lvlText w:val="%1."/>
+      <w:lvlJc w:val="left"/>
+      <w:pPr>
+        <w:ind w:left="936" w:hanging="360"/>
+      </w:pPr>
+      <w:rPr>
+        <w:rFonts w:hint="default"/>
+      </w:rPr>
+    </w:lvl>
+    <w:lvl w:ilvl="1" w:tplc="100C0019">
+      <w:start w:val="1"/>
+      <w:numFmt w:val="lowerLetter"/>
+      <w:lvlText w:val="%2."/>
+      <w:lvlJc w:val="left"/>
+      <w:pPr>
+        <w:ind w:left="1656" w:hanging="360"/>
+      </w:pPr>
+    </w:lvl>
+    <w:lvl w:ilvl="2" w:tplc="100C001B" w:tentative="1">
+      <w:start w:val="1"/>
+      <w:numFmt w:val="lowerRoman"/>
+      <w:lvlText w:val="%3."/>
+      <w:lvlJc w:val="right"/>
+      <w:pPr>
+        <w:ind w:left="2376" w:hanging="180"/>
+      </w:pPr>
+    </w:lvl>
+    <w:lvl w:ilvl="3" w:tplc="100C000F" w:tentative="1">
+      <w:start w:val="1"/>
+      <w:numFmt w:val="decimal"/>
+      <w:lvlText w:val="%4."/>
+      <w:lvlJc w:val="left"/>
+      <w:pPr>
+        <w:ind w:left="3096" w:hanging="360"/>
+      </w:pPr>
+    </w:lvl>
+    <w:lvl w:ilvl="4" w:tplc="100C0019" w:tentative="1">
+      <w:start w:val="1"/>
+      <w:numFmt w:val="lowerLetter"/>
+      <w:lvlText w:val="%5."/>
+      <w:lvlJc w:val="left"/>
+      <w:pPr>
+        <w:ind w:left="3816" w:hanging="360"/>
+      </w:pPr>
+    </w:lvl>
+    <w:lvl w:ilvl="5" w:tplc="100C001B" w:tentative="1">
+      <w:start w:val="1"/>
+      <w:numFmt w:val="lowerRoman"/>
+      <w:lvlText w:val="%6."/>
+      <w:lvlJc w:val="right"/>
+      <w:pPr>
+        <w:ind w:left="4536" w:hanging="180"/>
+      </w:pPr>
+    </w:lvl>
+    <w:lvl w:ilvl="6" w:tplc="100C000F" w:tentative="1">
+      <w:start w:val="1"/>
+      <w:numFmt w:val="decimal"/>
+      <w:lvlText w:val="%7."/>
+      <w:lvlJc w:val="left"/>
+      <w:pPr>
+        <w:ind w:left="5256" w:hanging="360"/>
+      </w:pPr>
+    </w:lvl>
+    <w:lvl w:ilvl="7" w:tplc="100C0019" w:tentative="1">
+      <w:start w:val="1"/>
+      <w:numFmt w:val="lowerLetter"/>
+      <w:lvlText w:val="%8."/>
+      <w:lvlJc w:val="left"/>
+      <w:pPr>
+        <w:ind w:left="5976" w:hanging="360"/>
+      </w:pPr>
+    </w:lvl>
+    <w:lvl w:ilvl="8" w:tplc="100C001B" w:tentative="1">
+      <w:start w:val="1"/>
+      <w:numFmt w:val="lowerRoman"/>
+      <w:lvlText w:val="%9."/>
+      <w:lvlJc w:val="right"/>
+      <w:pPr>
+        <w:ind w:left="6696" w:hanging="180"/>
+      </w:pPr>
+    </w:lvl>
+  </w:abstractNum>
+  <w:abstractNum w:abstractNumId="2" w15:restartNumberingAfterBreak="0">
     <w:nsid w:val="32E95C7A"/>
     <w:multiLevelType w:val="hybridMultilevel"/>
     <w:tmpl w:val="503A3A7C"/>
@@ -14795,7 +16039,96 @@
       </w:rPr>
     </w:lvl>
   </w:abstractNum>
-  <w:abstractNum w:abstractNumId="2" w15:restartNumberingAfterBreak="0">
+  <w:abstractNum w:abstractNumId="3" w15:restartNumberingAfterBreak="0">
+    <w:nsid w:val="39B45ECE"/>
+    <w:multiLevelType w:val="hybridMultilevel"/>
+    <w:tmpl w:val="ED8E0EC6"/>
+    <w:lvl w:ilvl="0" w:tplc="4E7ECE40">
+      <w:start w:val="1"/>
+      <w:numFmt w:val="decimal"/>
+      <w:lvlText w:val="%1."/>
+      <w:lvlJc w:val="left"/>
+      <w:pPr>
+        <w:ind w:left="936" w:hanging="360"/>
+      </w:pPr>
+      <w:rPr>
+        <w:rFonts w:hint="default"/>
+      </w:rPr>
+    </w:lvl>
+    <w:lvl w:ilvl="1" w:tplc="100C0019" w:tentative="1">
+      <w:start w:val="1"/>
+      <w:numFmt w:val="lowerLetter"/>
+      <w:lvlText w:val="%2."/>
+      <w:lvlJc w:val="left"/>
+      <w:pPr>
+        <w:ind w:left="1656" w:hanging="360"/>
+      </w:pPr>
+    </w:lvl>
+    <w:lvl w:ilvl="2" w:tplc="100C001B" w:tentative="1">
+      <w:start w:val="1"/>
+      <w:numFmt w:val="lowerRoman"/>
+      <w:lvlText w:val="%3."/>
+      <w:lvlJc w:val="right"/>
+      <w:pPr>
+        <w:ind w:left="2376" w:hanging="180"/>
+      </w:pPr>
+    </w:lvl>
+    <w:lvl w:ilvl="3" w:tplc="100C000F" w:tentative="1">
+      <w:start w:val="1"/>
+      <w:numFmt w:val="decimal"/>
+      <w:lvlText w:val="%4."/>
+      <w:lvlJc w:val="left"/>
+      <w:pPr>
+        <w:ind w:left="3096" w:hanging="360"/>
+      </w:pPr>
+    </w:lvl>
+    <w:lvl w:ilvl="4" w:tplc="100C0019" w:tentative="1">
+      <w:start w:val="1"/>
+      <w:numFmt w:val="lowerLetter"/>
+      <w:lvlText w:val="%5."/>
+      <w:lvlJc w:val="left"/>
+      <w:pPr>
+        <w:ind w:left="3816" w:hanging="360"/>
+      </w:pPr>
+    </w:lvl>
+    <w:lvl w:ilvl="5" w:tplc="100C001B" w:tentative="1">
+      <w:start w:val="1"/>
+      <w:numFmt w:val="lowerRoman"/>
+      <w:lvlText w:val="%6."/>
+      <w:lvlJc w:val="right"/>
+      <w:pPr>
+        <w:ind w:left="4536" w:hanging="180"/>
+      </w:pPr>
+    </w:lvl>
+    <w:lvl w:ilvl="6" w:tplc="100C000F" w:tentative="1">
+      <w:start w:val="1"/>
+      <w:numFmt w:val="decimal"/>
+      <w:lvlText w:val="%7."/>
+      <w:lvlJc w:val="left"/>
+      <w:pPr>
+        <w:ind w:left="5256" w:hanging="360"/>
+      </w:pPr>
+    </w:lvl>
+    <w:lvl w:ilvl="7" w:tplc="100C0019" w:tentative="1">
+      <w:start w:val="1"/>
+      <w:numFmt w:val="lowerLetter"/>
+      <w:lvlText w:val="%8."/>
+      <w:lvlJc w:val="left"/>
+      <w:pPr>
+        <w:ind w:left="5976" w:hanging="360"/>
+      </w:pPr>
+    </w:lvl>
+    <w:lvl w:ilvl="8" w:tplc="100C001B" w:tentative="1">
+      <w:start w:val="1"/>
+      <w:numFmt w:val="lowerRoman"/>
+      <w:lvlText w:val="%9."/>
+      <w:lvlJc w:val="right"/>
+      <w:pPr>
+        <w:ind w:left="6696" w:hanging="180"/>
+      </w:pPr>
+    </w:lvl>
+  </w:abstractNum>
+  <w:abstractNum w:abstractNumId="4" w15:restartNumberingAfterBreak="0">
     <w:nsid w:val="499C23AC"/>
     <w:multiLevelType w:val="hybridMultilevel"/>
     <w:tmpl w:val="90B02232"/>
@@ -14907,7 +16240,7 @@
       </w:rPr>
     </w:lvl>
   </w:abstractNum>
-  <w:abstractNum w:abstractNumId="3" w15:restartNumberingAfterBreak="0">
+  <w:abstractNum w:abstractNumId="5" w15:restartNumberingAfterBreak="0">
     <w:nsid w:val="7B193736"/>
     <w:multiLevelType w:val="multilevel"/>
     <w:tmpl w:val="5EBCB60C"/>
@@ -15030,15 +16363,21 @@
     </w:lvl>
   </w:abstractNum>
   <w:num w:numId="1">
-    <w:abstractNumId w:val="3"/>
+    <w:abstractNumId w:val="5"/>
   </w:num>
   <w:num w:numId="2">
     <w:abstractNumId w:val="0"/>
   </w:num>
   <w:num w:numId="3">
+    <w:abstractNumId w:val="4"/>
+  </w:num>
+  <w:num w:numId="4">
     <w:abstractNumId w:val="2"/>
   </w:num>
-  <w:num w:numId="4">
+  <w:num w:numId="5">
+    <w:abstractNumId w:val="3"/>
+  </w:num>
+  <w:num w:numId="6">
     <w:abstractNumId w:val="1"/>
   </w:num>
 </w:numbering>

</xml_diff>